<commit_message>
update of questions and answers
</commit_message>
<xml_diff>
--- a/raw/sample exam/Sample-Exam-Answers-EN.docx
+++ b/raw/sample exam/Sample-Exam-Answers-EN.docx
@@ -9,7 +9,8 @@
           <w:b/>
           <w:bCs/>
           <w:color w:val="000000" w:themeColor="text1"/>
-          <w:szCs w:val="22"/>
+          <w:sz w:val="28"/>
+          <w:szCs w:val="28"/>
         </w:rPr>
       </w:pPr>
       <w:proofErr w:type="spellStart"/>
@@ -19,7 +20,8 @@
           <w:b/>
           <w:bCs/>
           <w:color w:val="000000" w:themeColor="text1"/>
-          <w:szCs w:val="22"/>
+          <w:sz w:val="28"/>
+          <w:szCs w:val="28"/>
         </w:rPr>
         <w:t>Answers</w:t>
       </w:r>
@@ -30,7 +32,8 @@
           <w:b/>
           <w:bCs/>
           <w:color w:val="000000" w:themeColor="text1"/>
-          <w:szCs w:val="22"/>
+          <w:sz w:val="28"/>
+          <w:szCs w:val="28"/>
         </w:rPr>
         <w:t xml:space="preserve"> </w:t>
       </w:r>
@@ -41,7 +44,8 @@
           <w:b/>
           <w:bCs/>
           <w:color w:val="000000" w:themeColor="text1"/>
-          <w:szCs w:val="22"/>
+          <w:sz w:val="28"/>
+          <w:szCs w:val="28"/>
         </w:rPr>
         <w:t>to</w:t>
       </w:r>
@@ -52,7 +56,8 @@
           <w:b/>
           <w:bCs/>
           <w:color w:val="000000" w:themeColor="text1"/>
-          <w:szCs w:val="22"/>
+          <w:sz w:val="28"/>
+          <w:szCs w:val="28"/>
         </w:rPr>
         <w:t xml:space="preserve"> </w:t>
       </w:r>
@@ -63,7 +68,8 @@
           <w:b/>
           <w:bCs/>
           <w:color w:val="000000" w:themeColor="text1"/>
-          <w:szCs w:val="22"/>
+          <w:sz w:val="28"/>
+          <w:szCs w:val="28"/>
         </w:rPr>
         <w:t>the</w:t>
       </w:r>
@@ -74,7 +80,8 @@
           <w:b/>
           <w:bCs/>
           <w:color w:val="000000" w:themeColor="text1"/>
-          <w:szCs w:val="22"/>
+          <w:sz w:val="28"/>
+          <w:szCs w:val="28"/>
         </w:rPr>
         <w:t xml:space="preserve"> Sample </w:t>
       </w:r>
@@ -85,7 +92,8 @@
           <w:b/>
           <w:bCs/>
           <w:color w:val="000000" w:themeColor="text1"/>
-          <w:szCs w:val="22"/>
+          <w:sz w:val="28"/>
+          <w:szCs w:val="28"/>
         </w:rPr>
         <w:t>Exam</w:t>
       </w:r>
@@ -96,7 +104,8 @@
           <w:b/>
           <w:bCs/>
           <w:color w:val="000000" w:themeColor="text1"/>
-          <w:szCs w:val="22"/>
+          <w:sz w:val="28"/>
+          <w:szCs w:val="28"/>
         </w:rPr>
         <w:t xml:space="preserve"> </w:t>
       </w:r>
@@ -107,7 +116,8 @@
           <w:b/>
           <w:bCs/>
           <w:color w:val="000000" w:themeColor="text1"/>
-          <w:szCs w:val="22"/>
+          <w:sz w:val="28"/>
+          <w:szCs w:val="28"/>
         </w:rPr>
         <w:t>Fo</w:t>
       </w:r>
@@ -117,7 +127,8 @@
           <w:b/>
           <w:bCs/>
           <w:color w:val="000000" w:themeColor="text1"/>
-          <w:szCs w:val="22"/>
+          <w:sz w:val="28"/>
+          <w:szCs w:val="28"/>
         </w:rPr>
         <w:t>undation</w:t>
       </w:r>
@@ -128,7 +139,8 @@
           <w:b/>
           <w:bCs/>
           <w:color w:val="000000" w:themeColor="text1"/>
-          <w:szCs w:val="22"/>
+          <w:sz w:val="28"/>
+          <w:szCs w:val="28"/>
         </w:rPr>
         <w:t xml:space="preserve"> Level (CPSA-F</w:t>
       </w:r>
@@ -138,7 +150,8 @@
           <w:b/>
           <w:bCs/>
           <w:color w:val="000000" w:themeColor="text1"/>
-          <w:szCs w:val="22"/>
+          <w:sz w:val="28"/>
+          <w:szCs w:val="28"/>
           <w:vertAlign w:val="superscript"/>
         </w:rPr>
         <w:t>®</w:t>
@@ -149,7 +162,8 @@
           <w:b/>
           <w:bCs/>
           <w:color w:val="000000" w:themeColor="text1"/>
-          <w:szCs w:val="22"/>
+          <w:sz w:val="28"/>
+          <w:szCs w:val="28"/>
         </w:rPr>
         <w:t>)</w:t>
       </w:r>
@@ -3237,7 +3251,7 @@
             <w:tcBorders>
               <w:top w:val="single" w:sz="4" w:space="0" w:color="auto"/>
               <w:left w:val="single" w:sz="4" w:space="0" w:color="auto"/>
-              <w:bottom w:val="single" w:sz="4" w:space="0" w:color="000000"/>
+              <w:bottom w:val="single" w:sz="4" w:space="0" w:color="auto"/>
               <w:right w:val="single" w:sz="4" w:space="0" w:color="auto"/>
             </w:tcBorders>
             <w:shd w:val="clear" w:color="auto" w:fill="auto"/>
@@ -3292,7 +3306,7 @@
             <w:tcBorders>
               <w:top w:val="single" w:sz="4" w:space="0" w:color="auto"/>
               <w:left w:val="nil"/>
-              <w:bottom w:val="nil"/>
+              <w:bottom w:val="single" w:sz="4" w:space="0" w:color="auto"/>
               <w:right w:val="single" w:sz="4" w:space="0" w:color="auto"/>
             </w:tcBorders>
             <w:shd w:val="clear" w:color="auto" w:fill="auto"/>
@@ -3357,7 +3371,7 @@
             <w:tcBorders>
               <w:top w:val="single" w:sz="4" w:space="0" w:color="auto"/>
               <w:left w:val="single" w:sz="4" w:space="0" w:color="auto"/>
-              <w:bottom w:val="single" w:sz="4" w:space="0" w:color="000000"/>
+              <w:bottom w:val="single" w:sz="4" w:space="0" w:color="auto"/>
               <w:right w:val="single" w:sz="4" w:space="0" w:color="auto"/>
             </w:tcBorders>
             <w:shd w:val="clear" w:color="auto" w:fill="auto"/>
@@ -3381,7 +3395,34 @@
                 <w:bCs/>
                 <w:szCs w:val="22"/>
               </w:rPr>
-              <w:t>Points</w:t>
+              <w:t>Point</w:t>
+            </w:r>
+            <w:r>
+              <w:rPr>
+                <w:rFonts w:ascii="Roboto" w:hAnsi="Roboto" w:cs="Calibri"/>
+                <w:b/>
+                <w:bCs/>
+                <w:szCs w:val="22"/>
+              </w:rPr>
+              <w:t>(</w:t>
+            </w:r>
+            <w:r>
+              <w:rPr>
+                <w:rFonts w:ascii="Roboto" w:hAnsi="Roboto" w:cs="Calibri"/>
+                <w:b/>
+                <w:bCs/>
+                <w:szCs w:val="22"/>
+              </w:rPr>
+              <w:t>s</w:t>
+            </w:r>
+            <w:r>
+              <w:rPr>
+                <w:rFonts w:ascii="Roboto" w:hAnsi="Roboto" w:cs="Calibri"/>
+                <w:b/>
+                <w:bCs/>
+                <w:szCs w:val="22"/>
+              </w:rPr>
+              <w:t>)</w:t>
             </w:r>
           </w:p>
         </w:tc>
@@ -3397,7 +3438,6 @@
             <w:tcBorders>
               <w:top w:val="single" w:sz="4" w:space="0" w:color="auto"/>
               <w:left w:val="single" w:sz="4" w:space="0" w:color="auto"/>
-              <w:bottom w:val="single" w:sz="4" w:space="0" w:color="000000"/>
               <w:right w:val="single" w:sz="4" w:space="0" w:color="auto"/>
             </w:tcBorders>
             <w:shd w:val="clear" w:color="auto" w:fill="auto"/>
@@ -3428,8 +3468,7 @@
             <w:tcW w:w="2976" w:type="dxa"/>
             <w:tcBorders>
               <w:top w:val="single" w:sz="4" w:space="0" w:color="auto"/>
-              <w:left w:val="nil"/>
-              <w:bottom w:val="nil"/>
+              <w:left w:val="single" w:sz="4" w:space="0" w:color="auto"/>
               <w:right w:val="single" w:sz="4" w:space="0" w:color="auto"/>
             </w:tcBorders>
             <w:shd w:val="clear" w:color="auto" w:fill="auto"/>
@@ -3461,7 +3500,6 @@
             <w:tcBorders>
               <w:top w:val="single" w:sz="4" w:space="0" w:color="auto"/>
               <w:left w:val="single" w:sz="4" w:space="0" w:color="auto"/>
-              <w:bottom w:val="single" w:sz="4" w:space="0" w:color="000000"/>
               <w:right w:val="single" w:sz="4" w:space="0" w:color="auto"/>
             </w:tcBorders>
             <w:shd w:val="clear" w:color="auto" w:fill="auto"/>
@@ -3497,9 +3535,7 @@
           <w:tcPr>
             <w:tcW w:w="2122" w:type="dxa"/>
             <w:tcBorders>
-              <w:top w:val="single" w:sz="4" w:space="0" w:color="auto"/>
-              <w:left w:val="single" w:sz="4" w:space="0" w:color="auto"/>
-              <w:bottom w:val="single" w:sz="4" w:space="0" w:color="000000"/>
+              <w:left w:val="single" w:sz="4" w:space="0" w:color="auto"/>
               <w:right w:val="single" w:sz="4" w:space="0" w:color="auto"/>
             </w:tcBorders>
             <w:shd w:val="clear" w:color="auto" w:fill="auto"/>
@@ -3521,9 +3557,7 @@
           <w:tcPr>
             <w:tcW w:w="2976" w:type="dxa"/>
             <w:tcBorders>
-              <w:top w:val="single" w:sz="4" w:space="0" w:color="auto"/>
-              <w:left w:val="nil"/>
-              <w:bottom w:val="nil"/>
+              <w:left w:val="single" w:sz="4" w:space="0" w:color="auto"/>
               <w:right w:val="single" w:sz="4" w:space="0" w:color="auto"/>
             </w:tcBorders>
             <w:shd w:val="clear" w:color="auto" w:fill="auto"/>
@@ -3553,9 +3587,7 @@
           <w:tcPr>
             <w:tcW w:w="1985" w:type="dxa"/>
             <w:tcBorders>
-              <w:top w:val="single" w:sz="4" w:space="0" w:color="auto"/>
-              <w:left w:val="single" w:sz="4" w:space="0" w:color="auto"/>
-              <w:bottom w:val="single" w:sz="4" w:space="0" w:color="000000"/>
+              <w:left w:val="single" w:sz="4" w:space="0" w:color="auto"/>
               <w:right w:val="single" w:sz="4" w:space="0" w:color="auto"/>
             </w:tcBorders>
             <w:shd w:val="clear" w:color="auto" w:fill="auto"/>
@@ -3583,9 +3615,7 @@
           <w:tcPr>
             <w:tcW w:w="2122" w:type="dxa"/>
             <w:tcBorders>
-              <w:top w:val="single" w:sz="4" w:space="0" w:color="auto"/>
-              <w:left w:val="single" w:sz="4" w:space="0" w:color="auto"/>
-              <w:bottom w:val="single" w:sz="4" w:space="0" w:color="000000"/>
+              <w:left w:val="single" w:sz="4" w:space="0" w:color="auto"/>
               <w:right w:val="single" w:sz="4" w:space="0" w:color="auto"/>
             </w:tcBorders>
             <w:shd w:val="clear" w:color="auto" w:fill="auto"/>
@@ -3607,9 +3637,7 @@
           <w:tcPr>
             <w:tcW w:w="2976" w:type="dxa"/>
             <w:tcBorders>
-              <w:top w:val="single" w:sz="4" w:space="0" w:color="auto"/>
-              <w:left w:val="nil"/>
-              <w:bottom w:val="nil"/>
+              <w:left w:val="single" w:sz="4" w:space="0" w:color="auto"/>
               <w:right w:val="single" w:sz="4" w:space="0" w:color="auto"/>
             </w:tcBorders>
             <w:shd w:val="clear" w:color="auto" w:fill="auto"/>
@@ -3649,9 +3677,7 @@
           <w:tcPr>
             <w:tcW w:w="1985" w:type="dxa"/>
             <w:tcBorders>
-              <w:top w:val="single" w:sz="4" w:space="0" w:color="auto"/>
-              <w:left w:val="single" w:sz="4" w:space="0" w:color="auto"/>
-              <w:bottom w:val="single" w:sz="4" w:space="0" w:color="000000"/>
+              <w:left w:val="single" w:sz="4" w:space="0" w:color="auto"/>
               <w:right w:val="single" w:sz="4" w:space="0" w:color="auto"/>
             </w:tcBorders>
             <w:shd w:val="clear" w:color="auto" w:fill="auto"/>
@@ -3679,9 +3705,8 @@
           <w:tcPr>
             <w:tcW w:w="2122" w:type="dxa"/>
             <w:tcBorders>
-              <w:top w:val="single" w:sz="4" w:space="0" w:color="auto"/>
-              <w:left w:val="single" w:sz="4" w:space="0" w:color="auto"/>
-              <w:bottom w:val="single" w:sz="4" w:space="0" w:color="000000"/>
+              <w:left w:val="single" w:sz="4" w:space="0" w:color="auto"/>
+              <w:bottom w:val="single" w:sz="4" w:space="0" w:color="auto"/>
               <w:right w:val="single" w:sz="4" w:space="0" w:color="auto"/>
             </w:tcBorders>
             <w:shd w:val="clear" w:color="auto" w:fill="auto"/>
@@ -3703,9 +3728,8 @@
           <w:tcPr>
             <w:tcW w:w="2976" w:type="dxa"/>
             <w:tcBorders>
-              <w:top w:val="single" w:sz="4" w:space="0" w:color="auto"/>
-              <w:left w:val="nil"/>
-              <w:bottom w:val="nil"/>
+              <w:left w:val="single" w:sz="4" w:space="0" w:color="auto"/>
+              <w:bottom w:val="single" w:sz="4" w:space="0" w:color="auto"/>
               <w:right w:val="single" w:sz="4" w:space="0" w:color="auto"/>
             </w:tcBorders>
             <w:shd w:val="clear" w:color="auto" w:fill="auto"/>
@@ -3745,9 +3769,8 @@
           <w:tcPr>
             <w:tcW w:w="1985" w:type="dxa"/>
             <w:tcBorders>
-              <w:top w:val="single" w:sz="4" w:space="0" w:color="auto"/>
-              <w:left w:val="single" w:sz="4" w:space="0" w:color="auto"/>
-              <w:bottom w:val="single" w:sz="4" w:space="0" w:color="000000"/>
+              <w:left w:val="single" w:sz="4" w:space="0" w:color="auto"/>
+              <w:bottom w:val="single" w:sz="4" w:space="0" w:color="auto"/>
               <w:right w:val="single" w:sz="4" w:space="0" w:color="auto"/>
             </w:tcBorders>
             <w:shd w:val="clear" w:color="auto" w:fill="auto"/>
@@ -4083,7 +4106,7 @@
             <w:tcBorders>
               <w:top w:val="single" w:sz="4" w:space="0" w:color="auto"/>
               <w:left w:val="single" w:sz="4" w:space="0" w:color="auto"/>
-              <w:bottom w:val="single" w:sz="4" w:space="0" w:color="000000"/>
+              <w:bottom w:val="single" w:sz="4" w:space="0" w:color="auto"/>
               <w:right w:val="single" w:sz="4" w:space="0" w:color="auto"/>
             </w:tcBorders>
             <w:shd w:val="clear" w:color="auto" w:fill="auto"/>
@@ -4115,7 +4138,7 @@
             <w:tcBorders>
               <w:top w:val="single" w:sz="4" w:space="0" w:color="auto"/>
               <w:left w:val="nil"/>
-              <w:bottom w:val="nil"/>
+              <w:bottom w:val="single" w:sz="4" w:space="0" w:color="auto"/>
               <w:right w:val="single" w:sz="4" w:space="0" w:color="auto"/>
             </w:tcBorders>
             <w:shd w:val="clear" w:color="auto" w:fill="auto"/>
@@ -4147,7 +4170,7 @@
             <w:tcBorders>
               <w:top w:val="single" w:sz="4" w:space="0" w:color="auto"/>
               <w:left w:val="single" w:sz="4" w:space="0" w:color="auto"/>
-              <w:bottom w:val="single" w:sz="4" w:space="0" w:color="000000"/>
+              <w:bottom w:val="single" w:sz="4" w:space="0" w:color="auto"/>
               <w:right w:val="single" w:sz="4" w:space="0" w:color="auto"/>
             </w:tcBorders>
             <w:shd w:val="clear" w:color="auto" w:fill="auto"/>
@@ -4185,7 +4208,6 @@
             <w:tcBorders>
               <w:top w:val="single" w:sz="4" w:space="0" w:color="auto"/>
               <w:left w:val="single" w:sz="4" w:space="0" w:color="auto"/>
-              <w:bottom w:val="single" w:sz="4" w:space="0" w:color="000000"/>
               <w:right w:val="single" w:sz="4" w:space="0" w:color="auto"/>
             </w:tcBorders>
             <w:shd w:val="clear" w:color="auto" w:fill="auto"/>
@@ -4216,8 +4238,7 @@
             <w:tcW w:w="2976" w:type="dxa"/>
             <w:tcBorders>
               <w:top w:val="single" w:sz="4" w:space="0" w:color="auto"/>
-              <w:left w:val="nil"/>
-              <w:bottom w:val="nil"/>
+              <w:left w:val="single" w:sz="4" w:space="0" w:color="auto"/>
               <w:right w:val="single" w:sz="4" w:space="0" w:color="auto"/>
             </w:tcBorders>
             <w:shd w:val="clear" w:color="auto" w:fill="auto"/>
@@ -4259,7 +4280,6 @@
             <w:tcBorders>
               <w:top w:val="single" w:sz="4" w:space="0" w:color="auto"/>
               <w:left w:val="single" w:sz="4" w:space="0" w:color="auto"/>
-              <w:bottom w:val="single" w:sz="4" w:space="0" w:color="000000"/>
               <w:right w:val="single" w:sz="4" w:space="0" w:color="auto"/>
             </w:tcBorders>
             <w:shd w:val="clear" w:color="auto" w:fill="auto"/>
@@ -4295,9 +4315,7 @@
           <w:tcPr>
             <w:tcW w:w="2122" w:type="dxa"/>
             <w:tcBorders>
-              <w:top w:val="single" w:sz="4" w:space="0" w:color="auto"/>
-              <w:left w:val="single" w:sz="4" w:space="0" w:color="auto"/>
-              <w:bottom w:val="single" w:sz="4" w:space="0" w:color="000000"/>
+              <w:left w:val="single" w:sz="4" w:space="0" w:color="auto"/>
               <w:right w:val="single" w:sz="4" w:space="0" w:color="auto"/>
             </w:tcBorders>
             <w:shd w:val="clear" w:color="auto" w:fill="auto"/>
@@ -4319,9 +4337,7 @@
           <w:tcPr>
             <w:tcW w:w="2976" w:type="dxa"/>
             <w:tcBorders>
-              <w:top w:val="single" w:sz="4" w:space="0" w:color="auto"/>
-              <w:left w:val="nil"/>
-              <w:bottom w:val="nil"/>
+              <w:left w:val="single" w:sz="4" w:space="0" w:color="auto"/>
               <w:right w:val="single" w:sz="4" w:space="0" w:color="auto"/>
             </w:tcBorders>
             <w:shd w:val="clear" w:color="auto" w:fill="auto"/>
@@ -4361,9 +4377,7 @@
           <w:tcPr>
             <w:tcW w:w="1985" w:type="dxa"/>
             <w:tcBorders>
-              <w:top w:val="single" w:sz="4" w:space="0" w:color="auto"/>
-              <w:left w:val="single" w:sz="4" w:space="0" w:color="auto"/>
-              <w:bottom w:val="single" w:sz="4" w:space="0" w:color="000000"/>
+              <w:left w:val="single" w:sz="4" w:space="0" w:color="auto"/>
               <w:right w:val="single" w:sz="4" w:space="0" w:color="auto"/>
             </w:tcBorders>
             <w:shd w:val="clear" w:color="auto" w:fill="auto"/>
@@ -4391,9 +4405,7 @@
           <w:tcPr>
             <w:tcW w:w="2122" w:type="dxa"/>
             <w:tcBorders>
-              <w:top w:val="single" w:sz="4" w:space="0" w:color="auto"/>
-              <w:left w:val="single" w:sz="4" w:space="0" w:color="auto"/>
-              <w:bottom w:val="single" w:sz="4" w:space="0" w:color="000000"/>
+              <w:left w:val="single" w:sz="4" w:space="0" w:color="auto"/>
               <w:right w:val="single" w:sz="4" w:space="0" w:color="auto"/>
             </w:tcBorders>
             <w:shd w:val="clear" w:color="auto" w:fill="auto"/>
@@ -4415,9 +4427,7 @@
           <w:tcPr>
             <w:tcW w:w="2976" w:type="dxa"/>
             <w:tcBorders>
-              <w:top w:val="single" w:sz="4" w:space="0" w:color="auto"/>
-              <w:left w:val="nil"/>
-              <w:bottom w:val="nil"/>
+              <w:left w:val="single" w:sz="4" w:space="0" w:color="auto"/>
               <w:right w:val="single" w:sz="4" w:space="0" w:color="auto"/>
             </w:tcBorders>
             <w:shd w:val="clear" w:color="auto" w:fill="auto"/>
@@ -4457,9 +4467,7 @@
           <w:tcPr>
             <w:tcW w:w="1985" w:type="dxa"/>
             <w:tcBorders>
-              <w:top w:val="single" w:sz="4" w:space="0" w:color="auto"/>
-              <w:left w:val="single" w:sz="4" w:space="0" w:color="auto"/>
-              <w:bottom w:val="single" w:sz="4" w:space="0" w:color="000000"/>
+              <w:left w:val="single" w:sz="4" w:space="0" w:color="auto"/>
               <w:right w:val="single" w:sz="4" w:space="0" w:color="auto"/>
             </w:tcBorders>
             <w:shd w:val="clear" w:color="auto" w:fill="auto"/>
@@ -4487,9 +4495,8 @@
           <w:tcPr>
             <w:tcW w:w="2122" w:type="dxa"/>
             <w:tcBorders>
-              <w:top w:val="single" w:sz="4" w:space="0" w:color="auto"/>
-              <w:left w:val="single" w:sz="4" w:space="0" w:color="auto"/>
-              <w:bottom w:val="single" w:sz="4" w:space="0" w:color="000000"/>
+              <w:left w:val="single" w:sz="4" w:space="0" w:color="auto"/>
+              <w:bottom w:val="single" w:sz="4" w:space="0" w:color="auto"/>
               <w:right w:val="single" w:sz="4" w:space="0" w:color="auto"/>
             </w:tcBorders>
             <w:shd w:val="clear" w:color="auto" w:fill="auto"/>
@@ -4511,9 +4518,8 @@
           <w:tcPr>
             <w:tcW w:w="2976" w:type="dxa"/>
             <w:tcBorders>
-              <w:top w:val="single" w:sz="4" w:space="0" w:color="auto"/>
-              <w:left w:val="nil"/>
-              <w:bottom w:val="nil"/>
+              <w:left w:val="single" w:sz="4" w:space="0" w:color="auto"/>
+              <w:bottom w:val="single" w:sz="4" w:space="0" w:color="auto"/>
               <w:right w:val="single" w:sz="4" w:space="0" w:color="auto"/>
             </w:tcBorders>
             <w:shd w:val="clear" w:color="auto" w:fill="auto"/>
@@ -4553,9 +4559,8 @@
           <w:tcPr>
             <w:tcW w:w="1985" w:type="dxa"/>
             <w:tcBorders>
-              <w:top w:val="single" w:sz="4" w:space="0" w:color="auto"/>
-              <w:left w:val="single" w:sz="4" w:space="0" w:color="auto"/>
-              <w:bottom w:val="single" w:sz="4" w:space="0" w:color="000000"/>
+              <w:left w:val="single" w:sz="4" w:space="0" w:color="auto"/>
+              <w:bottom w:val="single" w:sz="4" w:space="0" w:color="auto"/>
               <w:right w:val="single" w:sz="4" w:space="0" w:color="auto"/>
             </w:tcBorders>
             <w:shd w:val="clear" w:color="auto" w:fill="auto"/>
@@ -4993,7 +4998,7 @@
             <w:tcBorders>
               <w:top w:val="single" w:sz="4" w:space="0" w:color="auto"/>
               <w:left w:val="single" w:sz="4" w:space="0" w:color="auto"/>
-              <w:bottom w:val="single" w:sz="4" w:space="0" w:color="000000"/>
+              <w:bottom w:val="single" w:sz="4" w:space="0" w:color="auto"/>
               <w:right w:val="single" w:sz="4" w:space="0" w:color="auto"/>
             </w:tcBorders>
             <w:shd w:val="clear" w:color="auto" w:fill="auto"/>
@@ -5025,7 +5030,7 @@
             <w:tcBorders>
               <w:top w:val="single" w:sz="4" w:space="0" w:color="auto"/>
               <w:left w:val="nil"/>
-              <w:bottom w:val="nil"/>
+              <w:bottom w:val="single" w:sz="4" w:space="0" w:color="auto"/>
               <w:right w:val="single" w:sz="4" w:space="0" w:color="auto"/>
             </w:tcBorders>
             <w:shd w:val="clear" w:color="auto" w:fill="auto"/>
@@ -5057,7 +5062,7 @@
             <w:tcBorders>
               <w:top w:val="single" w:sz="4" w:space="0" w:color="auto"/>
               <w:left w:val="single" w:sz="4" w:space="0" w:color="auto"/>
-              <w:bottom w:val="single" w:sz="4" w:space="0" w:color="000000"/>
+              <w:bottom w:val="single" w:sz="4" w:space="0" w:color="auto"/>
               <w:right w:val="single" w:sz="4" w:space="0" w:color="auto"/>
             </w:tcBorders>
             <w:shd w:val="clear" w:color="auto" w:fill="auto"/>
@@ -5095,7 +5100,6 @@
             <w:tcBorders>
               <w:top w:val="single" w:sz="4" w:space="0" w:color="auto"/>
               <w:left w:val="single" w:sz="4" w:space="0" w:color="auto"/>
-              <w:bottom w:val="single" w:sz="4" w:space="0" w:color="000000"/>
               <w:right w:val="single" w:sz="4" w:space="0" w:color="auto"/>
             </w:tcBorders>
             <w:shd w:val="clear" w:color="auto" w:fill="auto"/>
@@ -5126,8 +5130,7 @@
             <w:tcW w:w="2976" w:type="dxa"/>
             <w:tcBorders>
               <w:top w:val="single" w:sz="4" w:space="0" w:color="auto"/>
-              <w:left w:val="nil"/>
-              <w:bottom w:val="nil"/>
+              <w:left w:val="single" w:sz="4" w:space="0" w:color="auto"/>
               <w:right w:val="single" w:sz="4" w:space="0" w:color="auto"/>
             </w:tcBorders>
             <w:shd w:val="clear" w:color="auto" w:fill="auto"/>
@@ -5187,7 +5190,6 @@
             <w:tcBorders>
               <w:top w:val="single" w:sz="4" w:space="0" w:color="auto"/>
               <w:left w:val="single" w:sz="4" w:space="0" w:color="auto"/>
-              <w:bottom w:val="single" w:sz="4" w:space="0" w:color="000000"/>
               <w:right w:val="single" w:sz="4" w:space="0" w:color="auto"/>
             </w:tcBorders>
             <w:shd w:val="clear" w:color="auto" w:fill="auto"/>
@@ -5223,9 +5225,7 @@
           <w:tcPr>
             <w:tcW w:w="2122" w:type="dxa"/>
             <w:tcBorders>
-              <w:top w:val="single" w:sz="4" w:space="0" w:color="auto"/>
-              <w:left w:val="single" w:sz="4" w:space="0" w:color="auto"/>
-              <w:bottom w:val="single" w:sz="4" w:space="0" w:color="000000"/>
+              <w:left w:val="single" w:sz="4" w:space="0" w:color="auto"/>
               <w:right w:val="single" w:sz="4" w:space="0" w:color="auto"/>
             </w:tcBorders>
             <w:shd w:val="clear" w:color="auto" w:fill="auto"/>
@@ -5247,9 +5247,7 @@
           <w:tcPr>
             <w:tcW w:w="2976" w:type="dxa"/>
             <w:tcBorders>
-              <w:top w:val="single" w:sz="4" w:space="0" w:color="auto"/>
-              <w:left w:val="nil"/>
-              <w:bottom w:val="nil"/>
+              <w:left w:val="single" w:sz="4" w:space="0" w:color="auto"/>
               <w:right w:val="single" w:sz="4" w:space="0" w:color="auto"/>
             </w:tcBorders>
             <w:shd w:val="clear" w:color="auto" w:fill="auto"/>
@@ -5307,9 +5305,7 @@
           <w:tcPr>
             <w:tcW w:w="1985" w:type="dxa"/>
             <w:tcBorders>
-              <w:top w:val="single" w:sz="4" w:space="0" w:color="auto"/>
-              <w:left w:val="single" w:sz="4" w:space="0" w:color="auto"/>
-              <w:bottom w:val="single" w:sz="4" w:space="0" w:color="000000"/>
+              <w:left w:val="single" w:sz="4" w:space="0" w:color="auto"/>
               <w:right w:val="single" w:sz="4" w:space="0" w:color="auto"/>
             </w:tcBorders>
             <w:shd w:val="clear" w:color="auto" w:fill="auto"/>
@@ -5337,9 +5333,7 @@
           <w:tcPr>
             <w:tcW w:w="2122" w:type="dxa"/>
             <w:tcBorders>
-              <w:top w:val="single" w:sz="4" w:space="0" w:color="auto"/>
-              <w:left w:val="single" w:sz="4" w:space="0" w:color="auto"/>
-              <w:bottom w:val="single" w:sz="4" w:space="0" w:color="000000"/>
+              <w:left w:val="single" w:sz="4" w:space="0" w:color="auto"/>
               <w:right w:val="single" w:sz="4" w:space="0" w:color="auto"/>
             </w:tcBorders>
             <w:shd w:val="clear" w:color="auto" w:fill="auto"/>
@@ -5361,9 +5355,7 @@
           <w:tcPr>
             <w:tcW w:w="2976" w:type="dxa"/>
             <w:tcBorders>
-              <w:top w:val="single" w:sz="4" w:space="0" w:color="auto"/>
-              <w:left w:val="nil"/>
-              <w:bottom w:val="nil"/>
+              <w:left w:val="single" w:sz="4" w:space="0" w:color="auto"/>
               <w:right w:val="single" w:sz="4" w:space="0" w:color="auto"/>
             </w:tcBorders>
             <w:shd w:val="clear" w:color="auto" w:fill="auto"/>
@@ -5421,9 +5413,7 @@
           <w:tcPr>
             <w:tcW w:w="1985" w:type="dxa"/>
             <w:tcBorders>
-              <w:top w:val="single" w:sz="4" w:space="0" w:color="auto"/>
-              <w:left w:val="single" w:sz="4" w:space="0" w:color="auto"/>
-              <w:bottom w:val="single" w:sz="4" w:space="0" w:color="000000"/>
+              <w:left w:val="single" w:sz="4" w:space="0" w:color="auto"/>
               <w:right w:val="single" w:sz="4" w:space="0" w:color="auto"/>
             </w:tcBorders>
             <w:shd w:val="clear" w:color="auto" w:fill="auto"/>
@@ -5451,7 +5441,6 @@
           <w:tcPr>
             <w:tcW w:w="2122" w:type="dxa"/>
             <w:tcBorders>
-              <w:top w:val="single" w:sz="4" w:space="0" w:color="auto"/>
               <w:left w:val="single" w:sz="4" w:space="0" w:color="auto"/>
               <w:bottom w:val="single" w:sz="4" w:space="0" w:color="000000"/>
               <w:right w:val="single" w:sz="4" w:space="0" w:color="auto"/>
@@ -5475,9 +5464,8 @@
           <w:tcPr>
             <w:tcW w:w="2976" w:type="dxa"/>
             <w:tcBorders>
-              <w:top w:val="single" w:sz="4" w:space="0" w:color="auto"/>
               <w:left w:val="nil"/>
-              <w:bottom w:val="nil"/>
+              <w:bottom w:val="single" w:sz="4" w:space="0" w:color="auto"/>
               <w:right w:val="single" w:sz="4" w:space="0" w:color="auto"/>
             </w:tcBorders>
             <w:shd w:val="clear" w:color="auto" w:fill="auto"/>
@@ -5517,9 +5505,8 @@
           <w:tcPr>
             <w:tcW w:w="1985" w:type="dxa"/>
             <w:tcBorders>
-              <w:top w:val="single" w:sz="4" w:space="0" w:color="auto"/>
-              <w:left w:val="single" w:sz="4" w:space="0" w:color="auto"/>
-              <w:bottom w:val="single" w:sz="4" w:space="0" w:color="000000"/>
+              <w:left w:val="single" w:sz="4" w:space="0" w:color="auto"/>
+              <w:bottom w:val="single" w:sz="4" w:space="0" w:color="auto"/>
               <w:right w:val="single" w:sz="4" w:space="0" w:color="auto"/>
             </w:tcBorders>
             <w:shd w:val="clear" w:color="auto" w:fill="auto"/>
@@ -5549,7 +5536,7 @@
             <w:tcBorders>
               <w:top w:val="single" w:sz="4" w:space="0" w:color="auto"/>
               <w:left w:val="single" w:sz="4" w:space="0" w:color="auto"/>
-              <w:bottom w:val="single" w:sz="4" w:space="0" w:color="000000"/>
+              <w:bottom w:val="single" w:sz="4" w:space="0" w:color="auto"/>
               <w:right w:val="single" w:sz="4" w:space="0" w:color="auto"/>
             </w:tcBorders>
             <w:shd w:val="clear" w:color="auto" w:fill="auto"/>
@@ -5581,7 +5568,7 @@
             <w:tcBorders>
               <w:top w:val="single" w:sz="4" w:space="0" w:color="auto"/>
               <w:left w:val="nil"/>
-              <w:bottom w:val="nil"/>
+              <w:bottom w:val="single" w:sz="4" w:space="0" w:color="auto"/>
               <w:right w:val="single" w:sz="4" w:space="0" w:color="auto"/>
             </w:tcBorders>
             <w:shd w:val="clear" w:color="auto" w:fill="auto"/>
@@ -5613,7 +5600,7 @@
             <w:tcBorders>
               <w:top w:val="single" w:sz="4" w:space="0" w:color="auto"/>
               <w:left w:val="single" w:sz="4" w:space="0" w:color="auto"/>
-              <w:bottom w:val="single" w:sz="4" w:space="0" w:color="000000"/>
+              <w:bottom w:val="single" w:sz="4" w:space="0" w:color="auto"/>
               <w:right w:val="single" w:sz="4" w:space="0" w:color="auto"/>
             </w:tcBorders>
             <w:shd w:val="clear" w:color="auto" w:fill="auto"/>
@@ -5651,7 +5638,6 @@
             <w:tcBorders>
               <w:top w:val="single" w:sz="4" w:space="0" w:color="auto"/>
               <w:left w:val="single" w:sz="4" w:space="0" w:color="auto"/>
-              <w:bottom w:val="single" w:sz="4" w:space="0" w:color="000000"/>
               <w:right w:val="single" w:sz="4" w:space="0" w:color="auto"/>
             </w:tcBorders>
             <w:shd w:val="clear" w:color="auto" w:fill="auto"/>
@@ -5682,8 +5668,7 @@
             <w:tcW w:w="2976" w:type="dxa"/>
             <w:tcBorders>
               <w:top w:val="single" w:sz="4" w:space="0" w:color="auto"/>
-              <w:left w:val="nil"/>
-              <w:bottom w:val="nil"/>
+              <w:left w:val="single" w:sz="4" w:space="0" w:color="auto"/>
               <w:right w:val="single" w:sz="4" w:space="0" w:color="auto"/>
             </w:tcBorders>
             <w:shd w:val="clear" w:color="auto" w:fill="auto"/>
@@ -5715,7 +5700,6 @@
             <w:tcBorders>
               <w:top w:val="single" w:sz="4" w:space="0" w:color="auto"/>
               <w:left w:val="single" w:sz="4" w:space="0" w:color="auto"/>
-              <w:bottom w:val="single" w:sz="4" w:space="0" w:color="000000"/>
               <w:right w:val="single" w:sz="4" w:space="0" w:color="auto"/>
             </w:tcBorders>
             <w:shd w:val="clear" w:color="auto" w:fill="auto"/>
@@ -5751,9 +5735,7 @@
           <w:tcPr>
             <w:tcW w:w="2122" w:type="dxa"/>
             <w:tcBorders>
-              <w:top w:val="single" w:sz="4" w:space="0" w:color="auto"/>
-              <w:left w:val="single" w:sz="4" w:space="0" w:color="auto"/>
-              <w:bottom w:val="single" w:sz="4" w:space="0" w:color="000000"/>
+              <w:left w:val="single" w:sz="4" w:space="0" w:color="auto"/>
               <w:right w:val="single" w:sz="4" w:space="0" w:color="auto"/>
             </w:tcBorders>
             <w:shd w:val="clear" w:color="auto" w:fill="auto"/>
@@ -5775,9 +5757,7 @@
           <w:tcPr>
             <w:tcW w:w="2976" w:type="dxa"/>
             <w:tcBorders>
-              <w:top w:val="single" w:sz="4" w:space="0" w:color="auto"/>
-              <w:left w:val="nil"/>
-              <w:bottom w:val="nil"/>
+              <w:left w:val="single" w:sz="4" w:space="0" w:color="auto"/>
               <w:right w:val="single" w:sz="4" w:space="0" w:color="auto"/>
             </w:tcBorders>
             <w:shd w:val="clear" w:color="auto" w:fill="auto"/>
@@ -5817,9 +5797,7 @@
           <w:tcPr>
             <w:tcW w:w="1985" w:type="dxa"/>
             <w:tcBorders>
-              <w:top w:val="single" w:sz="4" w:space="0" w:color="auto"/>
-              <w:left w:val="single" w:sz="4" w:space="0" w:color="auto"/>
-              <w:bottom w:val="single" w:sz="4" w:space="0" w:color="000000"/>
+              <w:left w:val="single" w:sz="4" w:space="0" w:color="auto"/>
               <w:right w:val="single" w:sz="4" w:space="0" w:color="auto"/>
             </w:tcBorders>
             <w:shd w:val="clear" w:color="auto" w:fill="auto"/>
@@ -5847,9 +5825,7 @@
           <w:tcPr>
             <w:tcW w:w="2122" w:type="dxa"/>
             <w:tcBorders>
-              <w:top w:val="single" w:sz="4" w:space="0" w:color="auto"/>
-              <w:left w:val="single" w:sz="4" w:space="0" w:color="auto"/>
-              <w:bottom w:val="single" w:sz="4" w:space="0" w:color="000000"/>
+              <w:left w:val="single" w:sz="4" w:space="0" w:color="auto"/>
               <w:right w:val="single" w:sz="4" w:space="0" w:color="auto"/>
             </w:tcBorders>
             <w:shd w:val="clear" w:color="auto" w:fill="auto"/>
@@ -5871,9 +5847,7 @@
           <w:tcPr>
             <w:tcW w:w="2976" w:type="dxa"/>
             <w:tcBorders>
-              <w:top w:val="single" w:sz="4" w:space="0" w:color="auto"/>
-              <w:left w:val="nil"/>
-              <w:bottom w:val="nil"/>
+              <w:left w:val="single" w:sz="4" w:space="0" w:color="auto"/>
               <w:right w:val="single" w:sz="4" w:space="0" w:color="auto"/>
             </w:tcBorders>
             <w:shd w:val="clear" w:color="auto" w:fill="auto"/>
@@ -5913,9 +5887,7 @@
           <w:tcPr>
             <w:tcW w:w="1985" w:type="dxa"/>
             <w:tcBorders>
-              <w:top w:val="single" w:sz="4" w:space="0" w:color="auto"/>
-              <w:left w:val="single" w:sz="4" w:space="0" w:color="auto"/>
-              <w:bottom w:val="single" w:sz="4" w:space="0" w:color="000000"/>
+              <w:left w:val="single" w:sz="4" w:space="0" w:color="auto"/>
               <w:right w:val="single" w:sz="4" w:space="0" w:color="auto"/>
             </w:tcBorders>
             <w:shd w:val="clear" w:color="auto" w:fill="auto"/>
@@ -5943,9 +5915,8 @@
           <w:tcPr>
             <w:tcW w:w="2122" w:type="dxa"/>
             <w:tcBorders>
-              <w:top w:val="single" w:sz="4" w:space="0" w:color="auto"/>
-              <w:left w:val="single" w:sz="4" w:space="0" w:color="auto"/>
-              <w:bottom w:val="single" w:sz="4" w:space="0" w:color="000000"/>
+              <w:left w:val="single" w:sz="4" w:space="0" w:color="auto"/>
+              <w:bottom w:val="single" w:sz="4" w:space="0" w:color="auto"/>
               <w:right w:val="single" w:sz="4" w:space="0" w:color="auto"/>
             </w:tcBorders>
             <w:shd w:val="clear" w:color="auto" w:fill="auto"/>
@@ -5967,9 +5938,8 @@
           <w:tcPr>
             <w:tcW w:w="2976" w:type="dxa"/>
             <w:tcBorders>
-              <w:top w:val="single" w:sz="4" w:space="0" w:color="auto"/>
-              <w:left w:val="nil"/>
-              <w:bottom w:val="nil"/>
+              <w:left w:val="single" w:sz="4" w:space="0" w:color="auto"/>
+              <w:bottom w:val="single" w:sz="4" w:space="0" w:color="auto"/>
               <w:right w:val="single" w:sz="4" w:space="0" w:color="auto"/>
             </w:tcBorders>
             <w:shd w:val="clear" w:color="auto" w:fill="auto"/>
@@ -6009,9 +5979,8 @@
           <w:tcPr>
             <w:tcW w:w="1985" w:type="dxa"/>
             <w:tcBorders>
-              <w:top w:val="single" w:sz="4" w:space="0" w:color="auto"/>
-              <w:left w:val="single" w:sz="4" w:space="0" w:color="auto"/>
-              <w:bottom w:val="single" w:sz="4" w:space="0" w:color="000000"/>
+              <w:left w:val="single" w:sz="4" w:space="0" w:color="auto"/>
+              <w:bottom w:val="single" w:sz="4" w:space="0" w:color="auto"/>
               <w:right w:val="single" w:sz="4" w:space="0" w:color="auto"/>
             </w:tcBorders>
             <w:shd w:val="clear" w:color="auto" w:fill="auto"/>
@@ -6041,7 +6010,6 @@
             <w:tcBorders>
               <w:top w:val="single" w:sz="4" w:space="0" w:color="auto"/>
               <w:left w:val="single" w:sz="4" w:space="0" w:color="auto"/>
-              <w:bottom w:val="single" w:sz="4" w:space="0" w:color="000000"/>
               <w:right w:val="single" w:sz="4" w:space="0" w:color="auto"/>
             </w:tcBorders>
             <w:shd w:val="clear" w:color="auto" w:fill="auto"/>
@@ -6072,8 +6040,7 @@
             <w:tcW w:w="2976" w:type="dxa"/>
             <w:tcBorders>
               <w:top w:val="single" w:sz="4" w:space="0" w:color="auto"/>
-              <w:left w:val="nil"/>
-              <w:bottom w:val="nil"/>
+              <w:left w:val="single" w:sz="4" w:space="0" w:color="auto"/>
               <w:right w:val="single" w:sz="4" w:space="0" w:color="auto"/>
             </w:tcBorders>
             <w:shd w:val="clear" w:color="auto" w:fill="auto"/>
@@ -6115,7 +6082,6 @@
             <w:tcBorders>
               <w:top w:val="single" w:sz="4" w:space="0" w:color="auto"/>
               <w:left w:val="single" w:sz="4" w:space="0" w:color="auto"/>
-              <w:bottom w:val="single" w:sz="4" w:space="0" w:color="000000"/>
               <w:right w:val="single" w:sz="4" w:space="0" w:color="auto"/>
             </w:tcBorders>
             <w:shd w:val="clear" w:color="auto" w:fill="auto"/>
@@ -6151,9 +6117,7 @@
           <w:tcPr>
             <w:tcW w:w="2122" w:type="dxa"/>
             <w:tcBorders>
-              <w:top w:val="single" w:sz="4" w:space="0" w:color="auto"/>
-              <w:left w:val="single" w:sz="4" w:space="0" w:color="auto"/>
-              <w:bottom w:val="single" w:sz="4" w:space="0" w:color="000000"/>
+              <w:left w:val="single" w:sz="4" w:space="0" w:color="auto"/>
               <w:right w:val="single" w:sz="4" w:space="0" w:color="auto"/>
             </w:tcBorders>
             <w:shd w:val="clear" w:color="auto" w:fill="auto"/>
@@ -6175,9 +6139,7 @@
           <w:tcPr>
             <w:tcW w:w="2976" w:type="dxa"/>
             <w:tcBorders>
-              <w:top w:val="single" w:sz="4" w:space="0" w:color="auto"/>
-              <w:left w:val="nil"/>
-              <w:bottom w:val="nil"/>
+              <w:left w:val="single" w:sz="4" w:space="0" w:color="auto"/>
               <w:right w:val="single" w:sz="4" w:space="0" w:color="auto"/>
             </w:tcBorders>
             <w:shd w:val="clear" w:color="auto" w:fill="auto"/>
@@ -6217,9 +6179,7 @@
           <w:tcPr>
             <w:tcW w:w="1985" w:type="dxa"/>
             <w:tcBorders>
-              <w:top w:val="single" w:sz="4" w:space="0" w:color="auto"/>
-              <w:left w:val="single" w:sz="4" w:space="0" w:color="auto"/>
-              <w:bottom w:val="single" w:sz="4" w:space="0" w:color="000000"/>
+              <w:left w:val="single" w:sz="4" w:space="0" w:color="auto"/>
               <w:right w:val="single" w:sz="4" w:space="0" w:color="auto"/>
             </w:tcBorders>
             <w:shd w:val="clear" w:color="auto" w:fill="auto"/>
@@ -6247,9 +6207,7 @@
           <w:tcPr>
             <w:tcW w:w="2122" w:type="dxa"/>
             <w:tcBorders>
-              <w:top w:val="single" w:sz="4" w:space="0" w:color="auto"/>
-              <w:left w:val="single" w:sz="4" w:space="0" w:color="auto"/>
-              <w:bottom w:val="single" w:sz="4" w:space="0" w:color="000000"/>
+              <w:left w:val="single" w:sz="4" w:space="0" w:color="auto"/>
               <w:right w:val="single" w:sz="4" w:space="0" w:color="auto"/>
             </w:tcBorders>
             <w:shd w:val="clear" w:color="auto" w:fill="auto"/>
@@ -6271,9 +6229,7 @@
           <w:tcPr>
             <w:tcW w:w="2976" w:type="dxa"/>
             <w:tcBorders>
-              <w:top w:val="single" w:sz="4" w:space="0" w:color="auto"/>
-              <w:left w:val="nil"/>
-              <w:bottom w:val="nil"/>
+              <w:left w:val="single" w:sz="4" w:space="0" w:color="auto"/>
               <w:right w:val="single" w:sz="4" w:space="0" w:color="auto"/>
             </w:tcBorders>
             <w:shd w:val="clear" w:color="auto" w:fill="auto"/>
@@ -6303,9 +6259,7 @@
           <w:tcPr>
             <w:tcW w:w="1985" w:type="dxa"/>
             <w:tcBorders>
-              <w:top w:val="single" w:sz="4" w:space="0" w:color="auto"/>
-              <w:left w:val="single" w:sz="4" w:space="0" w:color="auto"/>
-              <w:bottom w:val="single" w:sz="4" w:space="0" w:color="000000"/>
+              <w:left w:val="single" w:sz="4" w:space="0" w:color="auto"/>
               <w:right w:val="single" w:sz="4" w:space="0" w:color="auto"/>
             </w:tcBorders>
             <w:shd w:val="clear" w:color="auto" w:fill="auto"/>
@@ -6333,9 +6287,8 @@
           <w:tcPr>
             <w:tcW w:w="2122" w:type="dxa"/>
             <w:tcBorders>
-              <w:top w:val="single" w:sz="4" w:space="0" w:color="auto"/>
-              <w:left w:val="single" w:sz="4" w:space="0" w:color="auto"/>
-              <w:bottom w:val="single" w:sz="4" w:space="0" w:color="000000"/>
+              <w:left w:val="single" w:sz="4" w:space="0" w:color="auto"/>
+              <w:bottom w:val="single" w:sz="4" w:space="0" w:color="auto"/>
               <w:right w:val="single" w:sz="4" w:space="0" w:color="auto"/>
             </w:tcBorders>
             <w:shd w:val="clear" w:color="auto" w:fill="auto"/>
@@ -6357,9 +6310,8 @@
           <w:tcPr>
             <w:tcW w:w="2976" w:type="dxa"/>
             <w:tcBorders>
-              <w:top w:val="single" w:sz="4" w:space="0" w:color="auto"/>
-              <w:left w:val="nil"/>
-              <w:bottom w:val="nil"/>
+              <w:left w:val="single" w:sz="4" w:space="0" w:color="auto"/>
+              <w:bottom w:val="single" w:sz="4" w:space="0" w:color="auto"/>
               <w:right w:val="single" w:sz="4" w:space="0" w:color="auto"/>
             </w:tcBorders>
             <w:shd w:val="clear" w:color="auto" w:fill="auto"/>
@@ -6389,9 +6341,8 @@
           <w:tcPr>
             <w:tcW w:w="1985" w:type="dxa"/>
             <w:tcBorders>
-              <w:top w:val="single" w:sz="4" w:space="0" w:color="auto"/>
-              <w:left w:val="single" w:sz="4" w:space="0" w:color="auto"/>
-              <w:bottom w:val="single" w:sz="4" w:space="0" w:color="000000"/>
+              <w:left w:val="single" w:sz="4" w:space="0" w:color="auto"/>
+              <w:bottom w:val="single" w:sz="4" w:space="0" w:color="auto"/>
               <w:right w:val="single" w:sz="4" w:space="0" w:color="auto"/>
             </w:tcBorders>
             <w:shd w:val="clear" w:color="auto" w:fill="auto"/>
@@ -6679,7 +6630,7 @@
                 <w:color w:val="000000"/>
                 <w:szCs w:val="22"/>
               </w:rPr>
-              <w:t>a, e</w:t>
+              <w:t>b, c</w:t>
             </w:r>
           </w:p>
         </w:tc>
@@ -6911,7 +6862,37 @@
                 <w:color w:val="000000"/>
                 <w:szCs w:val="22"/>
               </w:rPr>
-              <w:t>Points</w:t>
+              <w:t>Point</w:t>
+            </w:r>
+            <w:r>
+              <w:rPr>
+                <w:rFonts w:ascii="Roboto" w:hAnsi="Roboto" w:cs="Calibri"/>
+                <w:b/>
+                <w:bCs/>
+                <w:color w:val="000000"/>
+                <w:szCs w:val="22"/>
+              </w:rPr>
+              <w:t>(</w:t>
+            </w:r>
+            <w:r>
+              <w:rPr>
+                <w:rFonts w:ascii="Roboto" w:hAnsi="Roboto" w:cs="Calibri"/>
+                <w:b/>
+                <w:bCs/>
+                <w:color w:val="000000"/>
+                <w:szCs w:val="22"/>
+              </w:rPr>
+              <w:t>s</w:t>
+            </w:r>
+            <w:r>
+              <w:rPr>
+                <w:rFonts w:ascii="Roboto" w:hAnsi="Roboto" w:cs="Calibri"/>
+                <w:b/>
+                <w:bCs/>
+                <w:color w:val="000000"/>
+                <w:szCs w:val="22"/>
+              </w:rPr>
+              <w:t>)</w:t>
             </w:r>
           </w:p>
         </w:tc>
@@ -6924,10 +6905,11 @@
         <w:tc>
           <w:tcPr>
             <w:tcW w:w="2127" w:type="dxa"/>
+            <w:vMerge w:val="restart"/>
             <w:tcBorders>
               <w:top w:val="nil"/>
               <w:left w:val="single" w:sz="4" w:space="0" w:color="auto"/>
-              <w:bottom w:val="single" w:sz="4" w:space="0" w:color="auto"/>
+              <w:bottom w:val="single" w:sz="4" w:space="0" w:color="000000"/>
               <w:right w:val="single" w:sz="4" w:space="0" w:color="auto"/>
             </w:tcBorders>
             <w:shd w:val="clear" w:color="auto" w:fill="auto"/>
@@ -6950,7 +6932,23 @@
                 <w:color w:val="000000"/>
                 <w:szCs w:val="22"/>
               </w:rPr>
-              <w:t>Question 32:</w:t>
+              <w:t>Question 3</w:t>
+            </w:r>
+            <w:r>
+              <w:rPr>
+                <w:rFonts w:ascii="Roboto" w:hAnsi="Roboto" w:cs="Calibri"/>
+                <w:color w:val="000000"/>
+                <w:szCs w:val="22"/>
+              </w:rPr>
+              <w:t>2</w:t>
+            </w:r>
+            <w:r>
+              <w:rPr>
+                <w:rFonts w:ascii="Roboto" w:hAnsi="Roboto" w:cs="Calibri"/>
+                <w:color w:val="000000"/>
+                <w:szCs w:val="22"/>
+              </w:rPr>
+              <w:t>:</w:t>
             </w:r>
           </w:p>
         </w:tc>
@@ -6960,39 +6958,40 @@
             <w:tcBorders>
               <w:top w:val="nil"/>
               <w:left w:val="nil"/>
-              <w:bottom w:val="single" w:sz="4" w:space="0" w:color="auto"/>
-              <w:right w:val="single" w:sz="4" w:space="0" w:color="auto"/>
-            </w:tcBorders>
-            <w:shd w:val="clear" w:color="auto" w:fill="auto"/>
-            <w:noWrap/>
-            <w:hideMark/>
-          </w:tcPr>
-          <w:p>
-            <w:pPr>
-              <w:spacing w:before="40" w:after="40"/>
-              <w:rPr>
-                <w:rFonts w:ascii="Roboto" w:hAnsi="Roboto" w:cs="Calibri"/>
-                <w:color w:val="000000"/>
-                <w:szCs w:val="22"/>
-              </w:rPr>
-            </w:pPr>
-            <w:r>
-              <w:rPr>
-                <w:rFonts w:ascii="Roboto" w:hAnsi="Roboto" w:cs="Calibri"/>
-                <w:color w:val="000000"/>
-                <w:szCs w:val="22"/>
-              </w:rPr>
-              <w:t>b, c</w:t>
+              <w:bottom w:val="nil"/>
+              <w:right w:val="single" w:sz="4" w:space="0" w:color="auto"/>
+            </w:tcBorders>
+            <w:shd w:val="clear" w:color="auto" w:fill="auto"/>
+            <w:noWrap/>
+            <w:hideMark/>
+          </w:tcPr>
+          <w:p>
+            <w:pPr>
+              <w:spacing w:before="40" w:after="40"/>
+              <w:rPr>
+                <w:rFonts w:ascii="Roboto" w:hAnsi="Roboto" w:cs="Calibri"/>
+                <w:color w:val="000000"/>
+                <w:szCs w:val="22"/>
+              </w:rPr>
+            </w:pPr>
+            <w:r>
+              <w:rPr>
+                <w:rFonts w:ascii="Roboto" w:hAnsi="Roboto" w:cs="Calibri"/>
+                <w:color w:val="000000"/>
+                <w:szCs w:val="22"/>
+              </w:rPr>
+              <w:t>a - True</w:t>
             </w:r>
           </w:p>
         </w:tc>
         <w:tc>
           <w:tcPr>
             <w:tcW w:w="1985" w:type="dxa"/>
+            <w:vMerge w:val="restart"/>
             <w:tcBorders>
               <w:top w:val="nil"/>
-              <w:left w:val="nil"/>
-              <w:bottom w:val="single" w:sz="4" w:space="0" w:color="auto"/>
+              <w:left w:val="single" w:sz="4" w:space="0" w:color="auto"/>
+              <w:bottom w:val="single" w:sz="4" w:space="0" w:color="000000"/>
               <w:right w:val="single" w:sz="4" w:space="0" w:color="auto"/>
             </w:tcBorders>
             <w:shd w:val="clear" w:color="auto" w:fill="auto"/>
@@ -7027,15 +7026,14 @@
         <w:tc>
           <w:tcPr>
             <w:tcW w:w="2127" w:type="dxa"/>
-            <w:vMerge w:val="restart"/>
+            <w:vMerge/>
             <w:tcBorders>
               <w:top w:val="nil"/>
               <w:left w:val="single" w:sz="4" w:space="0" w:color="auto"/>
               <w:bottom w:val="single" w:sz="4" w:space="0" w:color="000000"/>
               <w:right w:val="single" w:sz="4" w:space="0" w:color="auto"/>
             </w:tcBorders>
-            <w:shd w:val="clear" w:color="auto" w:fill="auto"/>
-            <w:noWrap/>
+            <w:vAlign w:val="center"/>
             <w:hideMark/>
           </w:tcPr>
           <w:p>
@@ -7048,14 +7046,6 @@
                 <w:szCs w:val="22"/>
               </w:rPr>
             </w:pPr>
-            <w:r>
-              <w:rPr>
-                <w:rFonts w:ascii="Roboto" w:hAnsi="Roboto" w:cs="Calibri"/>
-                <w:color w:val="000000"/>
-                <w:szCs w:val="22"/>
-              </w:rPr>
-              <w:t>Question 33:</w:t>
-            </w:r>
           </w:p>
         </w:tc>
         <w:tc>
@@ -7086,41 +7076,32 @@
                 <w:color w:val="000000"/>
                 <w:szCs w:val="22"/>
               </w:rPr>
-              <w:t>a - True</w:t>
+              <w:t>b - True</w:t>
             </w:r>
           </w:p>
         </w:tc>
         <w:tc>
           <w:tcPr>
             <w:tcW w:w="1985" w:type="dxa"/>
-            <w:vMerge w:val="restart"/>
+            <w:vMerge/>
             <w:tcBorders>
               <w:top w:val="nil"/>
               <w:left w:val="single" w:sz="4" w:space="0" w:color="auto"/>
               <w:bottom w:val="single" w:sz="4" w:space="0" w:color="000000"/>
               <w:right w:val="single" w:sz="4" w:space="0" w:color="auto"/>
             </w:tcBorders>
-            <w:shd w:val="clear" w:color="auto" w:fill="auto"/>
-            <w:noWrap/>
-            <w:hideMark/>
-          </w:tcPr>
-          <w:p>
-            <w:pPr>
-              <w:spacing w:before="40" w:after="40"/>
-              <w:rPr>
-                <w:rFonts w:ascii="Roboto" w:hAnsi="Roboto" w:cs="Calibri"/>
-                <w:color w:val="000000"/>
-                <w:szCs w:val="22"/>
-              </w:rPr>
-            </w:pPr>
-            <w:r>
-              <w:rPr>
-                <w:rFonts w:ascii="Roboto" w:hAnsi="Roboto" w:cs="Calibri"/>
-                <w:color w:val="000000"/>
-                <w:szCs w:val="22"/>
-              </w:rPr>
-              <w:t>1</w:t>
-            </w:r>
+            <w:vAlign w:val="center"/>
+            <w:hideMark/>
+          </w:tcPr>
+          <w:p>
+            <w:pPr>
+              <w:spacing w:before="40" w:after="40"/>
+              <w:rPr>
+                <w:rFonts w:ascii="Roboto" w:hAnsi="Roboto" w:cs="Calibri"/>
+                <w:color w:val="000000"/>
+                <w:szCs w:val="22"/>
+              </w:rPr>
+            </w:pPr>
           </w:p>
         </w:tc>
       </w:tr>
@@ -7182,8 +7163,18 @@
                 <w:color w:val="000000"/>
                 <w:szCs w:val="22"/>
               </w:rPr>
-              <w:t>b - True</w:t>
-            </w:r>
+              <w:t xml:space="preserve">c - </w:t>
+            </w:r>
+            <w:proofErr w:type="spellStart"/>
+            <w:r>
+              <w:rPr>
+                <w:rFonts w:ascii="Roboto" w:hAnsi="Roboto" w:cs="Calibri"/>
+                <w:color w:val="000000"/>
+                <w:szCs w:val="22"/>
+              </w:rPr>
+              <w:t>False</w:t>
+            </w:r>
+            <w:proofErr w:type="spellEnd"/>
           </w:p>
         </w:tc>
         <w:tc>
@@ -7247,40 +7238,30 @@
             <w:tcBorders>
               <w:top w:val="nil"/>
               <w:left w:val="nil"/>
-              <w:bottom w:val="nil"/>
-              <w:right w:val="single" w:sz="4" w:space="0" w:color="auto"/>
-            </w:tcBorders>
-            <w:shd w:val="clear" w:color="auto" w:fill="auto"/>
-            <w:noWrap/>
-            <w:hideMark/>
-          </w:tcPr>
-          <w:p>
-            <w:pPr>
-              <w:spacing w:before="40" w:after="40"/>
-              <w:rPr>
-                <w:rFonts w:ascii="Roboto" w:hAnsi="Roboto" w:cs="Calibri"/>
-                <w:color w:val="000000"/>
-                <w:szCs w:val="22"/>
-              </w:rPr>
-            </w:pPr>
-            <w:r>
-              <w:rPr>
-                <w:rFonts w:ascii="Roboto" w:hAnsi="Roboto" w:cs="Calibri"/>
-                <w:color w:val="000000"/>
-                <w:szCs w:val="22"/>
-              </w:rPr>
-              <w:t xml:space="preserve">c - </w:t>
-            </w:r>
-            <w:proofErr w:type="spellStart"/>
-            <w:r>
-              <w:rPr>
-                <w:rFonts w:ascii="Roboto" w:hAnsi="Roboto" w:cs="Calibri"/>
-                <w:color w:val="000000"/>
-                <w:szCs w:val="22"/>
-              </w:rPr>
-              <w:t>False</w:t>
-            </w:r>
-            <w:proofErr w:type="spellEnd"/>
+              <w:bottom w:val="single" w:sz="4" w:space="0" w:color="auto"/>
+              <w:right w:val="single" w:sz="4" w:space="0" w:color="auto"/>
+            </w:tcBorders>
+            <w:shd w:val="clear" w:color="auto" w:fill="auto"/>
+            <w:noWrap/>
+            <w:hideMark/>
+          </w:tcPr>
+          <w:p>
+            <w:pPr>
+              <w:spacing w:before="40" w:after="40"/>
+              <w:rPr>
+                <w:rFonts w:ascii="Roboto" w:hAnsi="Roboto" w:cs="Calibri"/>
+                <w:color w:val="000000"/>
+                <w:szCs w:val="22"/>
+              </w:rPr>
+            </w:pPr>
+            <w:r>
+              <w:rPr>
+                <w:rFonts w:ascii="Roboto" w:hAnsi="Roboto" w:cs="Calibri"/>
+                <w:color w:val="000000"/>
+                <w:szCs w:val="22"/>
+              </w:rPr>
+              <w:t>d - True</w:t>
+            </w:r>
           </w:p>
         </w:tc>
         <w:tc>
@@ -7316,14 +7297,15 @@
         <w:tc>
           <w:tcPr>
             <w:tcW w:w="2127" w:type="dxa"/>
-            <w:vMerge/>
+            <w:vMerge w:val="restart"/>
             <w:tcBorders>
               <w:top w:val="nil"/>
               <w:left w:val="single" w:sz="4" w:space="0" w:color="auto"/>
               <w:bottom w:val="single" w:sz="4" w:space="0" w:color="000000"/>
               <w:right w:val="single" w:sz="4" w:space="0" w:color="auto"/>
             </w:tcBorders>
-            <w:vAlign w:val="center"/>
+            <w:shd w:val="clear" w:color="auto" w:fill="auto"/>
+            <w:noWrap/>
             <w:hideMark/>
           </w:tcPr>
           <w:p>
@@ -7336,6 +7318,30 @@
                 <w:szCs w:val="22"/>
               </w:rPr>
             </w:pPr>
+            <w:r>
+              <w:rPr>
+                <w:rFonts w:ascii="Roboto" w:hAnsi="Roboto" w:cs="Calibri"/>
+                <w:color w:val="000000"/>
+                <w:szCs w:val="22"/>
+              </w:rPr>
+              <w:t>Question 3</w:t>
+            </w:r>
+            <w:r>
+              <w:rPr>
+                <w:rFonts w:ascii="Roboto" w:hAnsi="Roboto" w:cs="Calibri"/>
+                <w:color w:val="000000"/>
+                <w:szCs w:val="22"/>
+              </w:rPr>
+              <w:t>3</w:t>
+            </w:r>
+            <w:r>
+              <w:rPr>
+                <w:rFonts w:ascii="Roboto" w:hAnsi="Roboto" w:cs="Calibri"/>
+                <w:color w:val="000000"/>
+                <w:szCs w:val="22"/>
+              </w:rPr>
+              <w:t>:</w:t>
+            </w:r>
           </w:p>
         </w:tc>
         <w:tc>
@@ -7344,54 +7350,63 @@
             <w:tcBorders>
               <w:top w:val="nil"/>
               <w:left w:val="nil"/>
-              <w:bottom w:val="single" w:sz="4" w:space="0" w:color="auto"/>
-              <w:right w:val="single" w:sz="4" w:space="0" w:color="auto"/>
-            </w:tcBorders>
-            <w:shd w:val="clear" w:color="auto" w:fill="auto"/>
-            <w:noWrap/>
-            <w:hideMark/>
-          </w:tcPr>
-          <w:p>
-            <w:pPr>
-              <w:spacing w:before="40" w:after="40"/>
-              <w:rPr>
-                <w:rFonts w:ascii="Roboto" w:hAnsi="Roboto" w:cs="Calibri"/>
-                <w:color w:val="000000"/>
-                <w:szCs w:val="22"/>
-              </w:rPr>
-            </w:pPr>
-            <w:r>
-              <w:rPr>
-                <w:rFonts w:ascii="Roboto" w:hAnsi="Roboto" w:cs="Calibri"/>
-                <w:color w:val="000000"/>
-                <w:szCs w:val="22"/>
-              </w:rPr>
-              <w:t>d - True</w:t>
+              <w:bottom w:val="nil"/>
+              <w:right w:val="single" w:sz="4" w:space="0" w:color="auto"/>
+            </w:tcBorders>
+            <w:shd w:val="clear" w:color="auto" w:fill="auto"/>
+            <w:noWrap/>
+            <w:hideMark/>
+          </w:tcPr>
+          <w:p>
+            <w:pPr>
+              <w:spacing w:before="40" w:after="40"/>
+              <w:rPr>
+                <w:rFonts w:ascii="Roboto" w:hAnsi="Roboto" w:cs="Calibri"/>
+                <w:color w:val="000000"/>
+                <w:szCs w:val="22"/>
+              </w:rPr>
+            </w:pPr>
+            <w:r>
+              <w:rPr>
+                <w:rFonts w:ascii="Roboto" w:hAnsi="Roboto" w:cs="Calibri"/>
+                <w:color w:val="000000"/>
+                <w:szCs w:val="22"/>
+              </w:rPr>
+              <w:t>a - True</w:t>
             </w:r>
           </w:p>
         </w:tc>
         <w:tc>
           <w:tcPr>
             <w:tcW w:w="1985" w:type="dxa"/>
-            <w:vMerge/>
+            <w:vMerge w:val="restart"/>
             <w:tcBorders>
               <w:top w:val="nil"/>
               <w:left w:val="single" w:sz="4" w:space="0" w:color="auto"/>
               <w:bottom w:val="single" w:sz="4" w:space="0" w:color="000000"/>
               <w:right w:val="single" w:sz="4" w:space="0" w:color="auto"/>
             </w:tcBorders>
-            <w:vAlign w:val="center"/>
-            <w:hideMark/>
-          </w:tcPr>
-          <w:p>
-            <w:pPr>
-              <w:spacing w:before="40" w:after="40"/>
-              <w:rPr>
-                <w:rFonts w:ascii="Roboto" w:hAnsi="Roboto" w:cs="Calibri"/>
-                <w:color w:val="000000"/>
-                <w:szCs w:val="22"/>
-              </w:rPr>
-            </w:pPr>
+            <w:shd w:val="clear" w:color="auto" w:fill="auto"/>
+            <w:noWrap/>
+            <w:hideMark/>
+          </w:tcPr>
+          <w:p>
+            <w:pPr>
+              <w:spacing w:before="40" w:after="40"/>
+              <w:rPr>
+                <w:rFonts w:ascii="Roboto" w:hAnsi="Roboto" w:cs="Calibri"/>
+                <w:color w:val="000000"/>
+                <w:szCs w:val="22"/>
+              </w:rPr>
+            </w:pPr>
+            <w:r>
+              <w:rPr>
+                <w:rFonts w:ascii="Roboto" w:hAnsi="Roboto" w:cs="Calibri"/>
+                <w:color w:val="000000"/>
+                <w:szCs w:val="22"/>
+              </w:rPr>
+              <w:t>1</w:t>
+            </w:r>
           </w:p>
         </w:tc>
       </w:tr>
@@ -7403,15 +7418,14 @@
         <w:tc>
           <w:tcPr>
             <w:tcW w:w="2127" w:type="dxa"/>
-            <w:vMerge w:val="restart"/>
+            <w:vMerge/>
             <w:tcBorders>
               <w:top w:val="nil"/>
               <w:left w:val="single" w:sz="4" w:space="0" w:color="auto"/>
               <w:bottom w:val="single" w:sz="4" w:space="0" w:color="000000"/>
               <w:right w:val="single" w:sz="4" w:space="0" w:color="auto"/>
             </w:tcBorders>
-            <w:shd w:val="clear" w:color="auto" w:fill="auto"/>
-            <w:noWrap/>
+            <w:vAlign w:val="center"/>
             <w:hideMark/>
           </w:tcPr>
           <w:p>
@@ -7424,14 +7438,6 @@
                 <w:szCs w:val="22"/>
               </w:rPr>
             </w:pPr>
-            <w:r>
-              <w:rPr>
-                <w:rFonts w:ascii="Roboto" w:hAnsi="Roboto" w:cs="Calibri"/>
-                <w:color w:val="000000"/>
-                <w:szCs w:val="22"/>
-              </w:rPr>
-              <w:t>Question 34:</w:t>
-            </w:r>
           </w:p>
         </w:tc>
         <w:tc>
@@ -7462,41 +7468,42 @@
                 <w:color w:val="000000"/>
                 <w:szCs w:val="22"/>
               </w:rPr>
-              <w:t>a - True</w:t>
-            </w:r>
+              <w:t xml:space="preserve">b - </w:t>
+            </w:r>
+            <w:proofErr w:type="spellStart"/>
+            <w:r>
+              <w:rPr>
+                <w:rFonts w:ascii="Roboto" w:hAnsi="Roboto" w:cs="Calibri"/>
+                <w:color w:val="000000"/>
+                <w:szCs w:val="22"/>
+              </w:rPr>
+              <w:t>False</w:t>
+            </w:r>
+            <w:proofErr w:type="spellEnd"/>
           </w:p>
         </w:tc>
         <w:tc>
           <w:tcPr>
             <w:tcW w:w="1985" w:type="dxa"/>
-            <w:vMerge w:val="restart"/>
+            <w:vMerge/>
             <w:tcBorders>
               <w:top w:val="nil"/>
               <w:left w:val="single" w:sz="4" w:space="0" w:color="auto"/>
               <w:bottom w:val="single" w:sz="4" w:space="0" w:color="000000"/>
               <w:right w:val="single" w:sz="4" w:space="0" w:color="auto"/>
             </w:tcBorders>
-            <w:shd w:val="clear" w:color="auto" w:fill="auto"/>
-            <w:noWrap/>
-            <w:hideMark/>
-          </w:tcPr>
-          <w:p>
-            <w:pPr>
-              <w:spacing w:before="40" w:after="40"/>
-              <w:rPr>
-                <w:rFonts w:ascii="Roboto" w:hAnsi="Roboto" w:cs="Calibri"/>
-                <w:color w:val="000000"/>
-                <w:szCs w:val="22"/>
-              </w:rPr>
-            </w:pPr>
-            <w:r>
-              <w:rPr>
-                <w:rFonts w:ascii="Roboto" w:hAnsi="Roboto" w:cs="Calibri"/>
-                <w:color w:val="000000"/>
-                <w:szCs w:val="22"/>
-              </w:rPr>
-              <w:t>1</w:t>
-            </w:r>
+            <w:vAlign w:val="center"/>
+            <w:hideMark/>
+          </w:tcPr>
+          <w:p>
+            <w:pPr>
+              <w:spacing w:before="40" w:after="40"/>
+              <w:rPr>
+                <w:rFonts w:ascii="Roboto" w:hAnsi="Roboto" w:cs="Calibri"/>
+                <w:color w:val="000000"/>
+                <w:szCs w:val="22"/>
+              </w:rPr>
+            </w:pPr>
           </w:p>
         </w:tc>
       </w:tr>
@@ -7558,18 +7565,8 @@
                 <w:color w:val="000000"/>
                 <w:szCs w:val="22"/>
               </w:rPr>
-              <w:t xml:space="preserve">b - </w:t>
-            </w:r>
-            <w:proofErr w:type="spellStart"/>
-            <w:r>
-              <w:rPr>
-                <w:rFonts w:ascii="Roboto" w:hAnsi="Roboto" w:cs="Calibri"/>
-                <w:color w:val="000000"/>
-                <w:szCs w:val="22"/>
-              </w:rPr>
-              <w:t>False</w:t>
-            </w:r>
-            <w:proofErr w:type="spellEnd"/>
+              <w:t>c - True</w:t>
+            </w:r>
           </w:p>
         </w:tc>
         <w:tc>
@@ -7633,29 +7630,29 @@
             <w:tcBorders>
               <w:top w:val="nil"/>
               <w:left w:val="nil"/>
-              <w:bottom w:val="nil"/>
-              <w:right w:val="single" w:sz="4" w:space="0" w:color="auto"/>
-            </w:tcBorders>
-            <w:shd w:val="clear" w:color="auto" w:fill="auto"/>
-            <w:noWrap/>
-            <w:hideMark/>
-          </w:tcPr>
-          <w:p>
-            <w:pPr>
-              <w:spacing w:before="40" w:after="40"/>
-              <w:rPr>
-                <w:rFonts w:ascii="Roboto" w:hAnsi="Roboto" w:cs="Calibri"/>
-                <w:color w:val="000000"/>
-                <w:szCs w:val="22"/>
-              </w:rPr>
-            </w:pPr>
-            <w:r>
-              <w:rPr>
-                <w:rFonts w:ascii="Roboto" w:hAnsi="Roboto" w:cs="Calibri"/>
-                <w:color w:val="000000"/>
-                <w:szCs w:val="22"/>
-              </w:rPr>
-              <w:t>c - True</w:t>
+              <w:bottom w:val="single" w:sz="4" w:space="0" w:color="auto"/>
+              <w:right w:val="single" w:sz="4" w:space="0" w:color="auto"/>
+            </w:tcBorders>
+            <w:shd w:val="clear" w:color="auto" w:fill="auto"/>
+            <w:noWrap/>
+            <w:hideMark/>
+          </w:tcPr>
+          <w:p>
+            <w:pPr>
+              <w:spacing w:before="40" w:after="40"/>
+              <w:rPr>
+                <w:rFonts w:ascii="Roboto" w:hAnsi="Roboto" w:cs="Calibri"/>
+                <w:color w:val="000000"/>
+                <w:szCs w:val="22"/>
+              </w:rPr>
+            </w:pPr>
+            <w:r>
+              <w:rPr>
+                <w:rFonts w:ascii="Roboto" w:hAnsi="Roboto" w:cs="Calibri"/>
+                <w:color w:val="000000"/>
+                <w:szCs w:val="22"/>
+              </w:rPr>
+              <w:t>d - True</w:t>
             </w:r>
           </w:p>
         </w:tc>
@@ -7692,14 +7689,15 @@
         <w:tc>
           <w:tcPr>
             <w:tcW w:w="2127" w:type="dxa"/>
-            <w:vMerge/>
+            <w:vMerge w:val="restart"/>
             <w:tcBorders>
               <w:top w:val="nil"/>
               <w:left w:val="single" w:sz="4" w:space="0" w:color="auto"/>
               <w:bottom w:val="single" w:sz="4" w:space="0" w:color="000000"/>
               <w:right w:val="single" w:sz="4" w:space="0" w:color="auto"/>
             </w:tcBorders>
-            <w:vAlign w:val="center"/>
+            <w:shd w:val="clear" w:color="auto" w:fill="auto"/>
+            <w:noWrap/>
             <w:hideMark/>
           </w:tcPr>
           <w:p>
@@ -7712,6 +7710,30 @@
                 <w:szCs w:val="22"/>
               </w:rPr>
             </w:pPr>
+            <w:r>
+              <w:rPr>
+                <w:rFonts w:ascii="Roboto" w:hAnsi="Roboto" w:cs="Calibri"/>
+                <w:color w:val="000000"/>
+                <w:szCs w:val="22"/>
+              </w:rPr>
+              <w:t>Question 3</w:t>
+            </w:r>
+            <w:r>
+              <w:rPr>
+                <w:rFonts w:ascii="Roboto" w:hAnsi="Roboto" w:cs="Calibri"/>
+                <w:color w:val="000000"/>
+                <w:szCs w:val="22"/>
+              </w:rPr>
+              <w:t>4</w:t>
+            </w:r>
+            <w:r>
+              <w:rPr>
+                <w:rFonts w:ascii="Roboto" w:hAnsi="Roboto" w:cs="Calibri"/>
+                <w:color w:val="000000"/>
+                <w:szCs w:val="22"/>
+              </w:rPr>
+              <w:t>:</w:t>
+            </w:r>
           </w:p>
         </w:tc>
         <w:tc>
@@ -7720,54 +7742,91 @@
             <w:tcBorders>
               <w:top w:val="nil"/>
               <w:left w:val="nil"/>
-              <w:bottom w:val="single" w:sz="4" w:space="0" w:color="auto"/>
-              <w:right w:val="single" w:sz="4" w:space="0" w:color="auto"/>
-            </w:tcBorders>
-            <w:shd w:val="clear" w:color="auto" w:fill="auto"/>
-            <w:noWrap/>
-            <w:hideMark/>
-          </w:tcPr>
-          <w:p>
-            <w:pPr>
-              <w:spacing w:before="40" w:after="40"/>
-              <w:rPr>
-                <w:rFonts w:ascii="Roboto" w:hAnsi="Roboto" w:cs="Calibri"/>
-                <w:color w:val="000000"/>
-                <w:szCs w:val="22"/>
-              </w:rPr>
-            </w:pPr>
-            <w:r>
-              <w:rPr>
-                <w:rFonts w:ascii="Roboto" w:hAnsi="Roboto" w:cs="Calibri"/>
-                <w:color w:val="000000"/>
-                <w:szCs w:val="22"/>
-              </w:rPr>
-              <w:t>d - True</w:t>
-            </w:r>
+              <w:bottom w:val="nil"/>
+              <w:right w:val="single" w:sz="4" w:space="0" w:color="auto"/>
+            </w:tcBorders>
+            <w:shd w:val="clear" w:color="auto" w:fill="auto"/>
+            <w:noWrap/>
+            <w:hideMark/>
+          </w:tcPr>
+          <w:p>
+            <w:pPr>
+              <w:spacing w:before="40" w:after="40"/>
+              <w:rPr>
+                <w:rFonts w:ascii="Roboto" w:hAnsi="Roboto" w:cs="Calibri"/>
+                <w:color w:val="000000"/>
+                <w:szCs w:val="22"/>
+              </w:rPr>
+            </w:pPr>
+            <w:r>
+              <w:rPr>
+                <w:rFonts w:ascii="Roboto" w:hAnsi="Roboto" w:cs="Calibri"/>
+                <w:color w:val="000000"/>
+                <w:szCs w:val="22"/>
+              </w:rPr>
+              <w:t xml:space="preserve">a - </w:t>
+            </w:r>
+            <w:proofErr w:type="spellStart"/>
+            <w:r>
+              <w:rPr>
+                <w:rFonts w:ascii="Roboto" w:hAnsi="Roboto" w:cs="Calibri"/>
+                <w:color w:val="000000"/>
+                <w:szCs w:val="22"/>
+              </w:rPr>
+              <w:t>Good</w:t>
+            </w:r>
+            <w:proofErr w:type="spellEnd"/>
+            <w:r>
+              <w:rPr>
+                <w:rFonts w:ascii="Roboto" w:hAnsi="Roboto" w:cs="Calibri"/>
+                <w:color w:val="000000"/>
+                <w:szCs w:val="22"/>
+              </w:rPr>
+              <w:t xml:space="preserve"> </w:t>
+            </w:r>
+            <w:proofErr w:type="spellStart"/>
+            <w:r>
+              <w:rPr>
+                <w:rFonts w:ascii="Roboto" w:hAnsi="Roboto" w:cs="Calibri"/>
+                <w:color w:val="000000"/>
+                <w:szCs w:val="22"/>
+              </w:rPr>
+              <w:t>reason</w:t>
+            </w:r>
+            <w:proofErr w:type="spellEnd"/>
           </w:p>
         </w:tc>
         <w:tc>
           <w:tcPr>
             <w:tcW w:w="1985" w:type="dxa"/>
-            <w:vMerge/>
+            <w:vMerge w:val="restart"/>
             <w:tcBorders>
               <w:top w:val="nil"/>
               <w:left w:val="single" w:sz="4" w:space="0" w:color="auto"/>
               <w:bottom w:val="single" w:sz="4" w:space="0" w:color="000000"/>
               <w:right w:val="single" w:sz="4" w:space="0" w:color="auto"/>
             </w:tcBorders>
-            <w:vAlign w:val="center"/>
-            <w:hideMark/>
-          </w:tcPr>
-          <w:p>
-            <w:pPr>
-              <w:spacing w:before="40" w:after="40"/>
-              <w:rPr>
-                <w:rFonts w:ascii="Roboto" w:hAnsi="Roboto" w:cs="Calibri"/>
-                <w:color w:val="000000"/>
-                <w:szCs w:val="22"/>
-              </w:rPr>
-            </w:pPr>
+            <w:shd w:val="clear" w:color="auto" w:fill="auto"/>
+            <w:noWrap/>
+            <w:hideMark/>
+          </w:tcPr>
+          <w:p>
+            <w:pPr>
+              <w:spacing w:before="40" w:after="40"/>
+              <w:rPr>
+                <w:rFonts w:ascii="Roboto" w:hAnsi="Roboto" w:cs="Calibri"/>
+                <w:color w:val="000000"/>
+                <w:szCs w:val="22"/>
+              </w:rPr>
+            </w:pPr>
+            <w:r>
+              <w:rPr>
+                <w:rFonts w:ascii="Roboto" w:hAnsi="Roboto" w:cs="Calibri"/>
+                <w:color w:val="000000"/>
+                <w:szCs w:val="22"/>
+              </w:rPr>
+              <w:t>1</w:t>
+            </w:r>
           </w:p>
         </w:tc>
       </w:tr>
@@ -7779,15 +7838,14 @@
         <w:tc>
           <w:tcPr>
             <w:tcW w:w="2127" w:type="dxa"/>
-            <w:vMerge w:val="restart"/>
+            <w:vMerge/>
             <w:tcBorders>
               <w:top w:val="nil"/>
               <w:left w:val="single" w:sz="4" w:space="0" w:color="auto"/>
               <w:bottom w:val="single" w:sz="4" w:space="0" w:color="000000"/>
               <w:right w:val="single" w:sz="4" w:space="0" w:color="auto"/>
             </w:tcBorders>
-            <w:shd w:val="clear" w:color="auto" w:fill="auto"/>
-            <w:noWrap/>
+            <w:vAlign w:val="center"/>
             <w:hideMark/>
           </w:tcPr>
           <w:p>
@@ -7800,14 +7858,6 @@
                 <w:szCs w:val="22"/>
               </w:rPr>
             </w:pPr>
-            <w:r>
-              <w:rPr>
-                <w:rFonts w:ascii="Roboto" w:hAnsi="Roboto" w:cs="Calibri"/>
-                <w:color w:val="000000"/>
-                <w:szCs w:val="22"/>
-              </w:rPr>
-              <w:t>Question 35:</w:t>
-            </w:r>
           </w:p>
         </w:tc>
         <w:tc>
@@ -7838,7 +7888,7 @@
                 <w:color w:val="000000"/>
                 <w:szCs w:val="22"/>
               </w:rPr>
-              <w:t xml:space="preserve">a - </w:t>
+              <w:t xml:space="preserve">b - </w:t>
             </w:r>
             <w:proofErr w:type="spellStart"/>
             <w:r>
@@ -7873,34 +7923,25 @@
         <w:tc>
           <w:tcPr>
             <w:tcW w:w="1985" w:type="dxa"/>
-            <w:vMerge w:val="restart"/>
+            <w:vMerge/>
             <w:tcBorders>
               <w:top w:val="nil"/>
               <w:left w:val="single" w:sz="4" w:space="0" w:color="auto"/>
               <w:bottom w:val="single" w:sz="4" w:space="0" w:color="000000"/>
               <w:right w:val="single" w:sz="4" w:space="0" w:color="auto"/>
             </w:tcBorders>
-            <w:shd w:val="clear" w:color="auto" w:fill="auto"/>
-            <w:noWrap/>
-            <w:hideMark/>
-          </w:tcPr>
-          <w:p>
-            <w:pPr>
-              <w:spacing w:before="40" w:after="40"/>
-              <w:rPr>
-                <w:rFonts w:ascii="Roboto" w:hAnsi="Roboto" w:cs="Calibri"/>
-                <w:color w:val="000000"/>
-                <w:szCs w:val="22"/>
-              </w:rPr>
-            </w:pPr>
-            <w:r>
-              <w:rPr>
-                <w:rFonts w:ascii="Roboto" w:hAnsi="Roboto" w:cs="Calibri"/>
-                <w:color w:val="000000"/>
-                <w:szCs w:val="22"/>
-              </w:rPr>
-              <w:t>1</w:t>
-            </w:r>
+            <w:vAlign w:val="center"/>
+            <w:hideMark/>
+          </w:tcPr>
+          <w:p>
+            <w:pPr>
+              <w:spacing w:before="40" w:after="40"/>
+              <w:rPr>
+                <w:rFonts w:ascii="Roboto" w:hAnsi="Roboto" w:cs="Calibri"/>
+                <w:color w:val="000000"/>
+                <w:szCs w:val="22"/>
+              </w:rPr>
+            </w:pPr>
           </w:p>
         </w:tc>
       </w:tr>
@@ -7962,7 +8003,7 @@
                 <w:color w:val="000000"/>
                 <w:szCs w:val="22"/>
               </w:rPr>
-              <w:t xml:space="preserve">b - </w:t>
+              <w:t xml:space="preserve">c - </w:t>
             </w:r>
             <w:proofErr w:type="spellStart"/>
             <w:r>
@@ -8077,7 +8118,7 @@
                 <w:color w:val="000000"/>
                 <w:szCs w:val="22"/>
               </w:rPr>
-              <w:t xml:space="preserve">c - </w:t>
+              <w:t xml:space="preserve">d - </w:t>
             </w:r>
             <w:proofErr w:type="spellStart"/>
             <w:r>
@@ -8142,14 +8183,15 @@
         <w:tc>
           <w:tcPr>
             <w:tcW w:w="2127" w:type="dxa"/>
-            <w:vMerge/>
+            <w:vMerge w:val="restart"/>
             <w:tcBorders>
               <w:top w:val="nil"/>
               <w:left w:val="single" w:sz="4" w:space="0" w:color="auto"/>
               <w:bottom w:val="single" w:sz="4" w:space="0" w:color="000000"/>
               <w:right w:val="single" w:sz="4" w:space="0" w:color="auto"/>
             </w:tcBorders>
-            <w:vAlign w:val="center"/>
+            <w:shd w:val="clear" w:color="auto" w:fill="auto"/>
+            <w:noWrap/>
             <w:hideMark/>
           </w:tcPr>
           <w:p>
@@ -8162,13 +8204,37 @@
                 <w:szCs w:val="22"/>
               </w:rPr>
             </w:pPr>
+            <w:r>
+              <w:rPr>
+                <w:rFonts w:ascii="Roboto" w:hAnsi="Roboto" w:cs="Calibri"/>
+                <w:color w:val="000000"/>
+                <w:szCs w:val="22"/>
+              </w:rPr>
+              <w:t>Question 3</w:t>
+            </w:r>
+            <w:r>
+              <w:rPr>
+                <w:rFonts w:ascii="Roboto" w:hAnsi="Roboto" w:cs="Calibri"/>
+                <w:color w:val="000000"/>
+                <w:szCs w:val="22"/>
+              </w:rPr>
+              <w:t>5</w:t>
+            </w:r>
+            <w:r>
+              <w:rPr>
+                <w:rFonts w:ascii="Roboto" w:hAnsi="Roboto" w:cs="Calibri"/>
+                <w:color w:val="000000"/>
+                <w:szCs w:val="22"/>
+              </w:rPr>
+              <w:t>:</w:t>
+            </w:r>
           </w:p>
         </w:tc>
         <w:tc>
           <w:tcPr>
             <w:tcW w:w="2840" w:type="dxa"/>
             <w:tcBorders>
-              <w:top w:val="nil"/>
+              <w:top w:val="single" w:sz="4" w:space="0" w:color="auto"/>
               <w:left w:val="nil"/>
               <w:bottom w:val="nil"/>
               <w:right w:val="single" w:sz="4" w:space="0" w:color="auto"/>
@@ -8192,7 +8258,7 @@
                 <w:color w:val="000000"/>
                 <w:szCs w:val="22"/>
               </w:rPr>
-              <w:t xml:space="preserve">d - </w:t>
+              <w:t xml:space="preserve">a - Not </w:t>
             </w:r>
             <w:proofErr w:type="spellStart"/>
             <w:r>
@@ -8201,51 +8267,42 @@
                 <w:color w:val="000000"/>
                 <w:szCs w:val="22"/>
               </w:rPr>
-              <w:t>Good</w:t>
+              <w:t>conflicting</w:t>
             </w:r>
             <w:proofErr w:type="spellEnd"/>
-            <w:r>
-              <w:rPr>
-                <w:rFonts w:ascii="Roboto" w:hAnsi="Roboto" w:cs="Calibri"/>
-                <w:color w:val="000000"/>
-                <w:szCs w:val="22"/>
-              </w:rPr>
-              <w:t xml:space="preserve"> </w:t>
-            </w:r>
-            <w:proofErr w:type="spellStart"/>
-            <w:r>
-              <w:rPr>
-                <w:rFonts w:ascii="Roboto" w:hAnsi="Roboto" w:cs="Calibri"/>
-                <w:color w:val="000000"/>
-                <w:szCs w:val="22"/>
-              </w:rPr>
-              <w:t>reason</w:t>
-            </w:r>
-            <w:proofErr w:type="spellEnd"/>
           </w:p>
         </w:tc>
         <w:tc>
           <w:tcPr>
             <w:tcW w:w="1985" w:type="dxa"/>
-            <w:vMerge/>
+            <w:vMerge w:val="restart"/>
             <w:tcBorders>
               <w:top w:val="nil"/>
               <w:left w:val="single" w:sz="4" w:space="0" w:color="auto"/>
               <w:bottom w:val="single" w:sz="4" w:space="0" w:color="000000"/>
               <w:right w:val="single" w:sz="4" w:space="0" w:color="auto"/>
             </w:tcBorders>
-            <w:vAlign w:val="center"/>
-            <w:hideMark/>
-          </w:tcPr>
-          <w:p>
-            <w:pPr>
-              <w:spacing w:before="40" w:after="40"/>
-              <w:rPr>
-                <w:rFonts w:ascii="Roboto" w:hAnsi="Roboto" w:cs="Calibri"/>
-                <w:color w:val="000000"/>
-                <w:szCs w:val="22"/>
-              </w:rPr>
-            </w:pPr>
+            <w:shd w:val="clear" w:color="auto" w:fill="auto"/>
+            <w:noWrap/>
+            <w:hideMark/>
+          </w:tcPr>
+          <w:p>
+            <w:pPr>
+              <w:spacing w:before="40" w:after="40"/>
+              <w:rPr>
+                <w:rFonts w:ascii="Roboto" w:hAnsi="Roboto" w:cs="Calibri"/>
+                <w:color w:val="000000"/>
+                <w:szCs w:val="22"/>
+              </w:rPr>
+            </w:pPr>
+            <w:r>
+              <w:rPr>
+                <w:rFonts w:ascii="Roboto" w:hAnsi="Roboto" w:cs="Calibri"/>
+                <w:color w:val="000000"/>
+                <w:szCs w:val="22"/>
+              </w:rPr>
+              <w:t>1</w:t>
+            </w:r>
           </w:p>
         </w:tc>
       </w:tr>
@@ -8257,15 +8314,14 @@
         <w:tc>
           <w:tcPr>
             <w:tcW w:w="2127" w:type="dxa"/>
-            <w:vMerge w:val="restart"/>
+            <w:vMerge/>
             <w:tcBorders>
               <w:top w:val="nil"/>
               <w:left w:val="single" w:sz="4" w:space="0" w:color="auto"/>
               <w:bottom w:val="single" w:sz="4" w:space="0" w:color="000000"/>
               <w:right w:val="single" w:sz="4" w:space="0" w:color="auto"/>
             </w:tcBorders>
-            <w:shd w:val="clear" w:color="auto" w:fill="auto"/>
-            <w:noWrap/>
+            <w:vAlign w:val="center"/>
             <w:hideMark/>
           </w:tcPr>
           <w:p>
@@ -8278,21 +8334,13 @@
                 <w:szCs w:val="22"/>
               </w:rPr>
             </w:pPr>
-            <w:r>
-              <w:rPr>
-                <w:rFonts w:ascii="Roboto" w:hAnsi="Roboto" w:cs="Calibri"/>
-                <w:color w:val="000000"/>
-                <w:szCs w:val="22"/>
-              </w:rPr>
-              <w:t>Question 36:</w:t>
-            </w:r>
           </w:p>
         </w:tc>
         <w:tc>
           <w:tcPr>
             <w:tcW w:w="2840" w:type="dxa"/>
             <w:tcBorders>
-              <w:top w:val="single" w:sz="4" w:space="0" w:color="auto"/>
+              <w:top w:val="nil"/>
               <w:left w:val="nil"/>
               <w:bottom w:val="nil"/>
               <w:right w:val="single" w:sz="4" w:space="0" w:color="auto"/>
@@ -8316,7 +8364,7 @@
                 <w:color w:val="000000"/>
                 <w:szCs w:val="22"/>
               </w:rPr>
-              <w:t xml:space="preserve">a - Not </w:t>
+              <w:t xml:space="preserve">b - </w:t>
             </w:r>
             <w:proofErr w:type="spellStart"/>
             <w:r>
@@ -8325,7 +8373,7 @@
                 <w:color w:val="000000"/>
                 <w:szCs w:val="22"/>
               </w:rPr>
-              <w:t>conflicting</w:t>
+              <w:t>Conflicting</w:t>
             </w:r>
             <w:proofErr w:type="spellEnd"/>
           </w:p>
@@ -8333,34 +8381,25 @@
         <w:tc>
           <w:tcPr>
             <w:tcW w:w="1985" w:type="dxa"/>
-            <w:vMerge w:val="restart"/>
+            <w:vMerge/>
             <w:tcBorders>
               <w:top w:val="nil"/>
               <w:left w:val="single" w:sz="4" w:space="0" w:color="auto"/>
               <w:bottom w:val="single" w:sz="4" w:space="0" w:color="000000"/>
               <w:right w:val="single" w:sz="4" w:space="0" w:color="auto"/>
             </w:tcBorders>
-            <w:shd w:val="clear" w:color="auto" w:fill="auto"/>
-            <w:noWrap/>
-            <w:hideMark/>
-          </w:tcPr>
-          <w:p>
-            <w:pPr>
-              <w:spacing w:before="40" w:after="40"/>
-              <w:rPr>
-                <w:rFonts w:ascii="Roboto" w:hAnsi="Roboto" w:cs="Calibri"/>
-                <w:color w:val="000000"/>
-                <w:szCs w:val="22"/>
-              </w:rPr>
-            </w:pPr>
-            <w:r>
-              <w:rPr>
-                <w:rFonts w:ascii="Roboto" w:hAnsi="Roboto" w:cs="Calibri"/>
-                <w:color w:val="000000"/>
-                <w:szCs w:val="22"/>
-              </w:rPr>
-              <w:t>1</w:t>
-            </w:r>
+            <w:vAlign w:val="center"/>
+            <w:hideMark/>
+          </w:tcPr>
+          <w:p>
+            <w:pPr>
+              <w:spacing w:before="40" w:after="40"/>
+              <w:rPr>
+                <w:rFonts w:ascii="Roboto" w:hAnsi="Roboto" w:cs="Calibri"/>
+                <w:color w:val="000000"/>
+                <w:szCs w:val="22"/>
+              </w:rPr>
+            </w:pPr>
           </w:p>
         </w:tc>
       </w:tr>
@@ -8422,7 +8461,7 @@
                 <w:color w:val="000000"/>
                 <w:szCs w:val="22"/>
               </w:rPr>
-              <w:t xml:space="preserve">b - </w:t>
+              <w:t xml:space="preserve">c - </w:t>
             </w:r>
             <w:proofErr w:type="spellStart"/>
             <w:r>
@@ -8497,29 +8536,29 @@
             <w:tcBorders>
               <w:top w:val="nil"/>
               <w:left w:val="nil"/>
-              <w:bottom w:val="nil"/>
-              <w:right w:val="single" w:sz="4" w:space="0" w:color="auto"/>
-            </w:tcBorders>
-            <w:shd w:val="clear" w:color="auto" w:fill="auto"/>
-            <w:noWrap/>
-            <w:hideMark/>
-          </w:tcPr>
-          <w:p>
-            <w:pPr>
-              <w:spacing w:before="40" w:after="40"/>
-              <w:rPr>
-                <w:rFonts w:ascii="Roboto" w:hAnsi="Roboto" w:cs="Calibri"/>
-                <w:color w:val="000000"/>
-                <w:szCs w:val="22"/>
-              </w:rPr>
-            </w:pPr>
-            <w:r>
-              <w:rPr>
-                <w:rFonts w:ascii="Roboto" w:hAnsi="Roboto" w:cs="Calibri"/>
-                <w:color w:val="000000"/>
-                <w:szCs w:val="22"/>
-              </w:rPr>
-              <w:t xml:space="preserve">c - </w:t>
+              <w:bottom w:val="single" w:sz="4" w:space="0" w:color="auto"/>
+              <w:right w:val="single" w:sz="4" w:space="0" w:color="auto"/>
+            </w:tcBorders>
+            <w:shd w:val="clear" w:color="auto" w:fill="auto"/>
+            <w:noWrap/>
+            <w:hideMark/>
+          </w:tcPr>
+          <w:p>
+            <w:pPr>
+              <w:spacing w:before="40" w:after="40"/>
+              <w:rPr>
+                <w:rFonts w:ascii="Roboto" w:hAnsi="Roboto" w:cs="Calibri"/>
+                <w:color w:val="000000"/>
+                <w:szCs w:val="22"/>
+              </w:rPr>
+            </w:pPr>
+            <w:r>
+              <w:rPr>
+                <w:rFonts w:ascii="Roboto" w:hAnsi="Roboto" w:cs="Calibri"/>
+                <w:color w:val="000000"/>
+                <w:szCs w:val="22"/>
+              </w:rPr>
+              <w:t xml:space="preserve">d - Not </w:t>
             </w:r>
             <w:proofErr w:type="spellStart"/>
             <w:r>
@@ -8528,7 +8567,7 @@
                 <w:color w:val="000000"/>
                 <w:szCs w:val="22"/>
               </w:rPr>
-              <w:t>Conflicting</w:t>
+              <w:t>conflicting</w:t>
             </w:r>
             <w:proofErr w:type="spellEnd"/>
           </w:p>
@@ -8566,14 +8605,14 @@
         <w:tc>
           <w:tcPr>
             <w:tcW w:w="2127" w:type="dxa"/>
-            <w:vMerge/>
             <w:tcBorders>
               <w:top w:val="nil"/>
               <w:left w:val="single" w:sz="4" w:space="0" w:color="auto"/>
-              <w:bottom w:val="single" w:sz="4" w:space="0" w:color="000000"/>
-              <w:right w:val="single" w:sz="4" w:space="0" w:color="auto"/>
-            </w:tcBorders>
-            <w:vAlign w:val="center"/>
+              <w:bottom w:val="single" w:sz="4" w:space="0" w:color="auto"/>
+              <w:right w:val="single" w:sz="4" w:space="0" w:color="auto"/>
+            </w:tcBorders>
+            <w:shd w:val="clear" w:color="auto" w:fill="auto"/>
+            <w:noWrap/>
             <w:hideMark/>
           </w:tcPr>
           <w:p>
@@ -8586,6 +8625,30 @@
                 <w:szCs w:val="22"/>
               </w:rPr>
             </w:pPr>
+            <w:r>
+              <w:rPr>
+                <w:rFonts w:ascii="Roboto" w:hAnsi="Roboto" w:cs="Calibri"/>
+                <w:color w:val="000000"/>
+                <w:szCs w:val="22"/>
+              </w:rPr>
+              <w:t>Question 3</w:t>
+            </w:r>
+            <w:r>
+              <w:rPr>
+                <w:rFonts w:ascii="Roboto" w:hAnsi="Roboto" w:cs="Calibri"/>
+                <w:color w:val="000000"/>
+                <w:szCs w:val="22"/>
+              </w:rPr>
+              <w:t>6</w:t>
+            </w:r>
+            <w:r>
+              <w:rPr>
+                <w:rFonts w:ascii="Roboto" w:hAnsi="Roboto" w:cs="Calibri"/>
+                <w:color w:val="000000"/>
+                <w:szCs w:val="22"/>
+              </w:rPr>
+              <w:t>:</w:t>
+            </w:r>
           </w:p>
         </w:tc>
         <w:tc>
@@ -8616,42 +8679,40 @@
                 <w:color w:val="000000"/>
                 <w:szCs w:val="22"/>
               </w:rPr>
-              <w:t xml:space="preserve">d - Not </w:t>
-            </w:r>
-            <w:proofErr w:type="spellStart"/>
-            <w:r>
-              <w:rPr>
-                <w:rFonts w:ascii="Roboto" w:hAnsi="Roboto" w:cs="Calibri"/>
-                <w:color w:val="000000"/>
-                <w:szCs w:val="22"/>
-              </w:rPr>
-              <w:t>conflicting</w:t>
-            </w:r>
-            <w:proofErr w:type="spellEnd"/>
+              <w:t>c, e</w:t>
+            </w:r>
           </w:p>
         </w:tc>
         <w:tc>
           <w:tcPr>
             <w:tcW w:w="1985" w:type="dxa"/>
-            <w:vMerge/>
             <w:tcBorders>
               <w:top w:val="nil"/>
-              <w:left w:val="single" w:sz="4" w:space="0" w:color="auto"/>
-              <w:bottom w:val="single" w:sz="4" w:space="0" w:color="000000"/>
-              <w:right w:val="single" w:sz="4" w:space="0" w:color="auto"/>
-            </w:tcBorders>
-            <w:vAlign w:val="center"/>
-            <w:hideMark/>
-          </w:tcPr>
-          <w:p>
-            <w:pPr>
-              <w:spacing w:before="40" w:after="40"/>
-              <w:rPr>
-                <w:rFonts w:ascii="Roboto" w:hAnsi="Roboto" w:cs="Calibri"/>
-                <w:color w:val="000000"/>
-                <w:szCs w:val="22"/>
-              </w:rPr>
-            </w:pPr>
+              <w:left w:val="nil"/>
+              <w:bottom w:val="single" w:sz="4" w:space="0" w:color="auto"/>
+              <w:right w:val="single" w:sz="4" w:space="0" w:color="auto"/>
+            </w:tcBorders>
+            <w:shd w:val="clear" w:color="auto" w:fill="auto"/>
+            <w:noWrap/>
+            <w:hideMark/>
+          </w:tcPr>
+          <w:p>
+            <w:pPr>
+              <w:spacing w:before="40" w:after="40"/>
+              <w:rPr>
+                <w:rFonts w:ascii="Roboto" w:hAnsi="Roboto" w:cs="Calibri"/>
+                <w:color w:val="000000"/>
+                <w:szCs w:val="22"/>
+              </w:rPr>
+            </w:pPr>
+            <w:r>
+              <w:rPr>
+                <w:rFonts w:ascii="Roboto" w:hAnsi="Roboto" w:cs="Calibri"/>
+                <w:color w:val="000000"/>
+                <w:szCs w:val="22"/>
+              </w:rPr>
+              <w:t>1</w:t>
+            </w:r>
           </w:p>
         </w:tc>
       </w:tr>
@@ -8689,7 +8750,23 @@
                 <w:color w:val="000000"/>
                 <w:szCs w:val="22"/>
               </w:rPr>
-              <w:t>Question 37:</w:t>
+              <w:t>Question 3</w:t>
+            </w:r>
+            <w:r>
+              <w:rPr>
+                <w:rFonts w:ascii="Roboto" w:hAnsi="Roboto" w:cs="Calibri"/>
+                <w:color w:val="000000"/>
+                <w:szCs w:val="22"/>
+              </w:rPr>
+              <w:t>7</w:t>
+            </w:r>
+            <w:r>
+              <w:rPr>
+                <w:rFonts w:ascii="Roboto" w:hAnsi="Roboto" w:cs="Calibri"/>
+                <w:color w:val="000000"/>
+                <w:szCs w:val="22"/>
+              </w:rPr>
+              <w:t>:</w:t>
             </w:r>
           </w:p>
         </w:tc>
@@ -8721,7 +8798,7 @@
                 <w:color w:val="000000"/>
                 <w:szCs w:val="22"/>
               </w:rPr>
-              <w:t>c, e</w:t>
+              <w:t>d</w:t>
             </w:r>
           </w:p>
         </w:tc>
@@ -8792,7 +8869,23 @@
                 <w:color w:val="000000"/>
                 <w:szCs w:val="22"/>
               </w:rPr>
-              <w:t>Question 38:</w:t>
+              <w:t>Question 3</w:t>
+            </w:r>
+            <w:r>
+              <w:rPr>
+                <w:rFonts w:ascii="Roboto" w:hAnsi="Roboto" w:cs="Calibri"/>
+                <w:color w:val="000000"/>
+                <w:szCs w:val="22"/>
+              </w:rPr>
+              <w:t>8</w:t>
+            </w:r>
+            <w:r>
+              <w:rPr>
+                <w:rFonts w:ascii="Roboto" w:hAnsi="Roboto" w:cs="Calibri"/>
+                <w:color w:val="000000"/>
+                <w:szCs w:val="22"/>
+              </w:rPr>
+              <w:t>:</w:t>
             </w:r>
           </w:p>
         </w:tc>
@@ -8824,7 +8917,7 @@
                 <w:color w:val="000000"/>
                 <w:szCs w:val="22"/>
               </w:rPr>
-              <w:t>d</w:t>
+              <w:t>a, d</w:t>
             </w:r>
           </w:p>
         </w:tc>
@@ -8856,7 +8949,7 @@
                 <w:color w:val="000000"/>
                 <w:szCs w:val="22"/>
               </w:rPr>
-              <w:t>1</w:t>
+              <w:t>2</w:t>
             </w:r>
           </w:p>
         </w:tc>
@@ -8895,110 +8988,23 @@
                 <w:color w:val="000000"/>
                 <w:szCs w:val="22"/>
               </w:rPr>
-              <w:t>Question 39:</w:t>
-            </w:r>
-          </w:p>
-        </w:tc>
-        <w:tc>
-          <w:tcPr>
-            <w:tcW w:w="2840" w:type="dxa"/>
-            <w:tcBorders>
-              <w:top w:val="nil"/>
-              <w:left w:val="nil"/>
-              <w:bottom w:val="single" w:sz="4" w:space="0" w:color="auto"/>
-              <w:right w:val="single" w:sz="4" w:space="0" w:color="auto"/>
-            </w:tcBorders>
-            <w:shd w:val="clear" w:color="auto" w:fill="auto"/>
-            <w:noWrap/>
-            <w:hideMark/>
-          </w:tcPr>
-          <w:p>
-            <w:pPr>
-              <w:spacing w:before="40" w:after="40"/>
-              <w:rPr>
-                <w:rFonts w:ascii="Roboto" w:hAnsi="Roboto" w:cs="Calibri"/>
-                <w:color w:val="000000"/>
-                <w:szCs w:val="22"/>
-              </w:rPr>
-            </w:pPr>
-            <w:r>
-              <w:rPr>
-                <w:rFonts w:ascii="Roboto" w:hAnsi="Roboto" w:cs="Calibri"/>
-                <w:color w:val="000000"/>
-                <w:szCs w:val="22"/>
-              </w:rPr>
-              <w:t>a, d</w:t>
-            </w:r>
-          </w:p>
-        </w:tc>
-        <w:tc>
-          <w:tcPr>
-            <w:tcW w:w="1985" w:type="dxa"/>
-            <w:tcBorders>
-              <w:top w:val="nil"/>
-              <w:left w:val="nil"/>
-              <w:bottom w:val="single" w:sz="4" w:space="0" w:color="auto"/>
-              <w:right w:val="single" w:sz="4" w:space="0" w:color="auto"/>
-            </w:tcBorders>
-            <w:shd w:val="clear" w:color="auto" w:fill="auto"/>
-            <w:noWrap/>
-            <w:hideMark/>
-          </w:tcPr>
-          <w:p>
-            <w:pPr>
-              <w:spacing w:before="40" w:after="40"/>
-              <w:rPr>
-                <w:rFonts w:ascii="Roboto" w:hAnsi="Roboto" w:cs="Calibri"/>
-                <w:color w:val="000000"/>
-                <w:szCs w:val="22"/>
-              </w:rPr>
-            </w:pPr>
-            <w:r>
-              <w:rPr>
-                <w:rFonts w:ascii="Roboto" w:hAnsi="Roboto" w:cs="Calibri"/>
-                <w:color w:val="000000"/>
-                <w:szCs w:val="22"/>
-              </w:rPr>
-              <w:t>2</w:t>
-            </w:r>
-          </w:p>
-        </w:tc>
-      </w:tr>
-      <w:tr>
-        <w:trPr>
-          <w:trHeight w:val="360"/>
-          <w:jc w:val="center"/>
-        </w:trPr>
-        <w:tc>
-          <w:tcPr>
-            <w:tcW w:w="2127" w:type="dxa"/>
-            <w:tcBorders>
-              <w:top w:val="nil"/>
-              <w:left w:val="single" w:sz="4" w:space="0" w:color="auto"/>
-              <w:bottom w:val="single" w:sz="4" w:space="0" w:color="auto"/>
-              <w:right w:val="single" w:sz="4" w:space="0" w:color="auto"/>
-            </w:tcBorders>
-            <w:shd w:val="clear" w:color="auto" w:fill="auto"/>
-            <w:noWrap/>
-            <w:hideMark/>
-          </w:tcPr>
-          <w:p>
-            <w:pPr>
-              <w:spacing w:before="40" w:after="40"/>
-              <w:ind w:left="-217" w:firstLine="217"/>
-              <w:rPr>
-                <w:rFonts w:ascii="Roboto" w:hAnsi="Roboto" w:cs="Calibri"/>
-                <w:color w:val="000000"/>
-                <w:szCs w:val="22"/>
-              </w:rPr>
-            </w:pPr>
-            <w:r>
-              <w:rPr>
-                <w:rFonts w:ascii="Roboto" w:hAnsi="Roboto" w:cs="Calibri"/>
-                <w:color w:val="000000"/>
-                <w:szCs w:val="22"/>
-              </w:rPr>
-              <w:t>Question 40:</w:t>
+              <w:t xml:space="preserve">Question </w:t>
+            </w:r>
+            <w:r>
+              <w:rPr>
+                <w:rFonts w:ascii="Roboto" w:hAnsi="Roboto" w:cs="Calibri"/>
+                <w:color w:val="000000"/>
+                <w:szCs w:val="22"/>
+              </w:rPr>
+              <w:t>39</w:t>
+            </w:r>
+            <w:r>
+              <w:rPr>
+                <w:rFonts w:ascii="Roboto" w:hAnsi="Roboto" w:cs="Calibri"/>
+                <w:color w:val="000000"/>
+                <w:szCs w:val="22"/>
+              </w:rPr>
+              <w:t>:</w:t>
             </w:r>
           </w:p>
         </w:tc>
@@ -9201,7 +9207,13 @@
                                 <w:rPr>
                                   <w:rFonts w:ascii="Roboto" w:hAnsi="Roboto"/>
                                 </w:rPr>
-                                <w:t xml:space="preserve">Seite </w:t>
+                                <w:t>Page</w:t>
+                              </w:r>
+                              <w:r>
+                                <w:rPr>
+                                  <w:rFonts w:ascii="Roboto" w:hAnsi="Roboto"/>
+                                </w:rPr>
+                                <w:t xml:space="preserve"> </w:t>
                               </w:r>
                               <w:r>
                                 <w:rPr>
@@ -9251,7 +9263,21 @@
                                 <w:rPr>
                                   <w:rFonts w:ascii="Roboto" w:hAnsi="Roboto"/>
                                 </w:rPr>
-                                <w:t xml:space="preserve"> von </w:t>
+                                <w:t xml:space="preserve"> </w:t>
+                              </w:r>
+                              <w:proofErr w:type="spellStart"/>
+                              <w:r>
+                                <w:rPr>
+                                  <w:rFonts w:ascii="Roboto" w:hAnsi="Roboto"/>
+                                </w:rPr>
+                                <w:t>of</w:t>
+                              </w:r>
+                              <w:proofErr w:type="spellEnd"/>
+                              <w:r>
+                                <w:rPr>
+                                  <w:rFonts w:ascii="Roboto" w:hAnsi="Roboto"/>
+                                </w:rPr>
+                                <w:t xml:space="preserve"> </w:t>
                               </w:r>
                               <w:r>
                                 <w:rPr>
@@ -9349,7 +9375,13 @@
                           <w:rPr>
                             <w:rFonts w:ascii="Roboto" w:hAnsi="Roboto"/>
                           </w:rPr>
-                          <w:t xml:space="preserve">Seite </w:t>
+                          <w:t>Page</w:t>
+                        </w:r>
+                        <w:r>
+                          <w:rPr>
+                            <w:rFonts w:ascii="Roboto" w:hAnsi="Roboto"/>
+                          </w:rPr>
+                          <w:t xml:space="preserve"> </w:t>
                         </w:r>
                         <w:r>
                           <w:rPr>
@@ -9399,7 +9431,21 @@
                           <w:rPr>
                             <w:rFonts w:ascii="Roboto" w:hAnsi="Roboto"/>
                           </w:rPr>
-                          <w:t xml:space="preserve"> von </w:t>
+                          <w:t xml:space="preserve"> </w:t>
+                        </w:r>
+                        <w:proofErr w:type="spellStart"/>
+                        <w:r>
+                          <w:rPr>
+                            <w:rFonts w:ascii="Roboto" w:hAnsi="Roboto"/>
+                          </w:rPr>
+                          <w:t>of</w:t>
+                        </w:r>
+                        <w:proofErr w:type="spellEnd"/>
+                        <w:r>
+                          <w:rPr>
+                            <w:rFonts w:ascii="Roboto" w:hAnsi="Roboto"/>
+                          </w:rPr>
+                          <w:t xml:space="preserve"> </w:t>
                         </w:r>
                         <w:r>
                           <w:rPr>
@@ -9589,7 +9635,8 @@
               <w:rStyle w:val="Seitenzahl"/>
               <w:rFonts w:ascii="Roboto" w:hAnsi="Roboto" w:cs="Arial"/>
               <w:color w:val="215868" w:themeColor="accent5" w:themeShade="80"/>
-              <w:sz w:val="36"/>
+              <w:sz w:val="34"/>
+              <w:szCs w:val="34"/>
             </w:rPr>
           </w:pPr>
           <w:r>
@@ -9597,7 +9644,8 @@
               <w:rStyle w:val="Seitenzahl"/>
               <w:rFonts w:ascii="Roboto" w:hAnsi="Roboto" w:cs="Arial"/>
               <w:color w:val="215868" w:themeColor="accent5" w:themeShade="80"/>
-              <w:sz w:val="36"/>
+              <w:sz w:val="34"/>
+              <w:szCs w:val="34"/>
             </w:rPr>
             <w:t>iSAQB</w:t>
           </w:r>
@@ -9606,7 +9654,8 @@
               <w:rStyle w:val="Seitenzahl"/>
               <w:rFonts w:ascii="Roboto" w:hAnsi="Roboto" w:cs="Arial"/>
               <w:color w:val="215868" w:themeColor="accent5" w:themeShade="80"/>
-              <w:sz w:val="36"/>
+              <w:sz w:val="34"/>
+              <w:szCs w:val="34"/>
               <w:vertAlign w:val="superscript"/>
             </w:rPr>
             <w:t>®</w:t>
@@ -9616,25 +9665,18 @@
               <w:rStyle w:val="Seitenzahl"/>
               <w:rFonts w:ascii="Roboto" w:hAnsi="Roboto" w:cs="Arial"/>
               <w:color w:val="215868" w:themeColor="accent5" w:themeShade="80"/>
-              <w:sz w:val="36"/>
+              <w:sz w:val="34"/>
+              <w:szCs w:val="34"/>
             </w:rPr>
-            <w:t xml:space="preserve"> </w:t>
+            <w:t xml:space="preserve"> CPSA-F</w:t>
           </w:r>
           <w:r>
             <w:rPr>
               <w:rStyle w:val="Seitenzahl"/>
               <w:rFonts w:ascii="Roboto" w:hAnsi="Roboto" w:cs="Arial"/>
               <w:color w:val="215868" w:themeColor="accent5" w:themeShade="80"/>
-              <w:sz w:val="36"/>
-            </w:rPr>
-            <w:t>CPSA-F</w:t>
-          </w:r>
-          <w:r>
-            <w:rPr>
-              <w:rStyle w:val="Seitenzahl"/>
-              <w:rFonts w:ascii="Roboto" w:hAnsi="Roboto" w:cs="Arial"/>
-              <w:color w:val="215868" w:themeColor="accent5" w:themeShade="80"/>
-              <w:sz w:val="36"/>
+              <w:sz w:val="34"/>
+              <w:szCs w:val="34"/>
               <w:vertAlign w:val="superscript"/>
             </w:rPr>
             <w:t>®</w:t>
@@ -9644,7 +9686,30 @@
               <w:rStyle w:val="Seitenzahl"/>
               <w:rFonts w:ascii="Roboto" w:hAnsi="Roboto" w:cs="Arial"/>
               <w:color w:val="215868" w:themeColor="accent5" w:themeShade="80"/>
-              <w:sz w:val="36"/>
+              <w:sz w:val="34"/>
+              <w:szCs w:val="34"/>
+            </w:rPr>
+            <w:t xml:space="preserve"> Sample </w:t>
+          </w:r>
+          <w:proofErr w:type="spellStart"/>
+          <w:r>
+            <w:rPr>
+              <w:rStyle w:val="Seitenzahl"/>
+              <w:rFonts w:ascii="Roboto" w:hAnsi="Roboto" w:cs="Arial"/>
+              <w:color w:val="215868" w:themeColor="accent5" w:themeShade="80"/>
+              <w:sz w:val="34"/>
+              <w:szCs w:val="34"/>
+            </w:rPr>
+            <w:t>Exam</w:t>
+          </w:r>
+          <w:proofErr w:type="spellEnd"/>
+          <w:r>
+            <w:rPr>
+              <w:rStyle w:val="Seitenzahl"/>
+              <w:rFonts w:ascii="Roboto" w:hAnsi="Roboto" w:cs="Arial"/>
+              <w:color w:val="215868" w:themeColor="accent5" w:themeShade="80"/>
+              <w:sz w:val="34"/>
+              <w:szCs w:val="34"/>
             </w:rPr>
             <w:t xml:space="preserve"> </w:t>
           </w:r>
@@ -9654,38 +9719,10 @@
               <w:rStyle w:val="Seitenzahl"/>
               <w:rFonts w:ascii="Roboto" w:hAnsi="Roboto" w:cs="Arial"/>
               <w:color w:val="215868" w:themeColor="accent5" w:themeShade="80"/>
-              <w:sz w:val="36"/>
+              <w:sz w:val="34"/>
+              <w:szCs w:val="34"/>
             </w:rPr>
             <w:t>Answers</w:t>
-          </w:r>
-          <w:proofErr w:type="spellEnd"/>
-          <w:r>
-            <w:rPr>
-              <w:rStyle w:val="Seitenzahl"/>
-              <w:rFonts w:ascii="Roboto" w:hAnsi="Roboto" w:cs="Arial"/>
-              <w:color w:val="215868" w:themeColor="accent5" w:themeShade="80"/>
-              <w:sz w:val="36"/>
-            </w:rPr>
-            <w:t xml:space="preserve"> </w:t>
-          </w:r>
-          <w:r>
-            <w:rPr>
-              <w:rStyle w:val="Seitenzahl"/>
-              <w:rFonts w:ascii="Roboto" w:hAnsi="Roboto" w:cs="Arial"/>
-              <w:color w:val="215868" w:themeColor="accent5" w:themeShade="80"/>
-              <w:sz w:val="36"/>
-            </w:rPr>
-            <w:t xml:space="preserve">Sample </w:t>
-          </w:r>
-          <w:proofErr w:type="spellStart"/>
-          <w:r>
-            <w:rPr>
-              <w:rStyle w:val="Seitenzahl"/>
-              <w:rFonts w:ascii="Roboto" w:hAnsi="Roboto" w:cs="Arial"/>
-              <w:color w:val="215868" w:themeColor="accent5" w:themeShade="80"/>
-              <w:sz w:val="36"/>
-            </w:rPr>
-            <w:t>Exam</w:t>
           </w:r>
           <w:proofErr w:type="spellEnd"/>
         </w:p>
@@ -9694,8 +9731,16 @@
             <w:tabs>
               <w:tab w:val="left" w:pos="2429"/>
             </w:tabs>
+            <w:rPr>
+              <w:sz w:val="34"/>
+              <w:szCs w:val="34"/>
+            </w:rPr>
           </w:pPr>
           <w:r>
+            <w:rPr>
+              <w:sz w:val="34"/>
+              <w:szCs w:val="34"/>
+            </w:rPr>
             <w:tab/>
           </w:r>
         </w:p>
@@ -16108,23 +16153,6 @@
 </file>
 
 <file path=customXml/item1.xml><?xml version="1.0" encoding="utf-8"?>
-<?mso-contentType ?>
-<FormTemplates xmlns="http://schemas.microsoft.com/sharepoint/v3/contenttype/forms">
-  <Display>DocumentLibraryForm</Display>
-  <Edit>DocumentLibraryForm</Edit>
-  <New>DocumentLibraryForm</New>
-</FormTemplates>
-</file>
-
-<file path=customXml/item2.xml><?xml version="1.0" encoding="utf-8"?>
-<b:Sources xmlns:b="http://schemas.openxmlformats.org/officeDocument/2006/bibliography" xmlns="http://schemas.openxmlformats.org/officeDocument/2006/bibliography" SelectedStyle="\APA.XSL" StyleName="APA"/>
-</file>
-
-<file path=customXml/item3.xml><?xml version="1.0" encoding="utf-8"?>
-<b:Sources xmlns:b="http://schemas.openxmlformats.org/officeDocument/2006/bibliography" xmlns="http://schemas.openxmlformats.org/officeDocument/2006/bibliography" SelectedStyle="\APA.XSL" StyleName="APA"/>
-</file>
-
-<file path=customXml/item4.xml><?xml version="1.0" encoding="utf-8"?>
 <ct:contentTypeSchema xmlns:ct="http://schemas.microsoft.com/office/2006/metadata/contentType" xmlns:ma="http://schemas.microsoft.com/office/2006/metadata/properties/metaAttributes" ct:_="" ma:_="" ma:contentTypeName="Dokument" ma:contentTypeID="0x0101008A91445496CF7245836D5B403B1B3D9D" ma:contentTypeVersion="12" ma:contentTypeDescription="Ein neues Dokument erstellen." ma:contentTypeScope="" ma:versionID="5196ab9d298bec00ec658eeb33d04f7b">
   <xsd:schema xmlns:xsd="http://www.w3.org/2001/XMLSchema" xmlns:xs="http://www.w3.org/2001/XMLSchema" xmlns:p="http://schemas.microsoft.com/office/2006/metadata/properties" xmlns:ns3="814032d5-8582-4412-9ef1-c32d0ab713c9" xmlns:ns4="315b142d-b22c-42dd-addf-9883f01299f4" targetNamespace="http://schemas.microsoft.com/office/2006/metadata/properties" ma:root="true" ma:fieldsID="3fd54ae5d4007f6aac05cd0e61ab1f7e" ns3:_="" ns4:_="">
     <xsd:import namespace="814032d5-8582-4412-9ef1-c32d0ab713c9"/>
@@ -16341,10 +16369,27 @@
 </ct:contentTypeSchema>
 </file>
 
-<file path=customXml/item5.xml><?xml version="1.0" encoding="utf-8"?>
+<file path=customXml/item2.xml><?xml version="1.0" encoding="utf-8"?>
+<?mso-contentType ?>
+<FormTemplates xmlns="http://schemas.microsoft.com/sharepoint/v3/contenttype/forms">
+  <Display>DocumentLibraryForm</Display>
+  <Edit>DocumentLibraryForm</Edit>
+  <New>DocumentLibraryForm</New>
+</FormTemplates>
+</file>
+
+<file path=customXml/item3.xml><?xml version="1.0" encoding="utf-8"?>
 <p:properties xmlns:p="http://schemas.microsoft.com/office/2006/metadata/properties" xmlns:xsi="http://www.w3.org/2001/XMLSchema-instance" xmlns:pc="http://schemas.microsoft.com/office/infopath/2007/PartnerControls">
   <documentManagement/>
 </p:properties>
+</file>
+
+<file path=customXml/item4.xml><?xml version="1.0" encoding="utf-8"?>
+<b:Sources xmlns:b="http://schemas.openxmlformats.org/officeDocument/2006/bibliography" xmlns="http://schemas.openxmlformats.org/officeDocument/2006/bibliography" SelectedStyle="\APA.XSL" StyleName="APA"/>
+</file>
+
+<file path=customXml/item5.xml><?xml version="1.0" encoding="utf-8"?>
+<b:Sources xmlns:b="http://schemas.openxmlformats.org/officeDocument/2006/bibliography" xmlns="http://schemas.openxmlformats.org/officeDocument/2006/bibliography" SelectedStyle="\APA.XSL" StyleName="APA"/>
 </file>
 
 <file path=customXml/item6.xml><?xml version="1.0" encoding="utf-8"?>
@@ -16356,30 +16401,6 @@
 </file>
 
 <file path=customXml/itemProps1.xml><?xml version="1.0" encoding="utf-8"?>
-<ds:datastoreItem xmlns:ds="http://schemas.openxmlformats.org/officeDocument/2006/customXml" ds:itemID="{C25A4B22-728D-4546-8C41-88CFC9C6767F}">
-  <ds:schemaRefs>
-    <ds:schemaRef ds:uri="http://schemas.microsoft.com/sharepoint/v3/contenttype/forms"/>
-  </ds:schemaRefs>
-</ds:datastoreItem>
-</file>
-
-<file path=customXml/itemProps2.xml><?xml version="1.0" encoding="utf-8"?>
-<ds:datastoreItem xmlns:ds="http://schemas.openxmlformats.org/officeDocument/2006/customXml" ds:itemID="{406AA43E-D8BB-4076-923F-6FC525F7C58D}">
-  <ds:schemaRefs>
-    <ds:schemaRef ds:uri="http://schemas.openxmlformats.org/officeDocument/2006/bibliography"/>
-  </ds:schemaRefs>
-</ds:datastoreItem>
-</file>
-
-<file path=customXml/itemProps3.xml><?xml version="1.0" encoding="utf-8"?>
-<ds:datastoreItem xmlns:ds="http://schemas.openxmlformats.org/officeDocument/2006/customXml" ds:itemID="{80BAD927-2F5B-4126-BC95-42E937ADF65C}">
-  <ds:schemaRefs>
-    <ds:schemaRef ds:uri="http://schemas.openxmlformats.org/officeDocument/2006/bibliography"/>
-  </ds:schemaRefs>
-</ds:datastoreItem>
-</file>
-
-<file path=customXml/itemProps4.xml><?xml version="1.0" encoding="utf-8"?>
 <ds:datastoreItem xmlns:ds="http://schemas.openxmlformats.org/officeDocument/2006/customXml" ds:itemID="{1AE138E6-D560-4085-9339-84A6A473A1ED}">
   <ds:schemaRefs>
     <ds:schemaRef ds:uri="http://schemas.microsoft.com/office/2006/metadata/contentType"/>
@@ -16398,7 +16419,15 @@
 </ds:datastoreItem>
 </file>
 
-<file path=customXml/itemProps5.xml><?xml version="1.0" encoding="utf-8"?>
+<file path=customXml/itemProps2.xml><?xml version="1.0" encoding="utf-8"?>
+<ds:datastoreItem xmlns:ds="http://schemas.openxmlformats.org/officeDocument/2006/customXml" ds:itemID="{C25A4B22-728D-4546-8C41-88CFC9C6767F}">
+  <ds:schemaRefs>
+    <ds:schemaRef ds:uri="http://schemas.microsoft.com/sharepoint/v3/contenttype/forms"/>
+  </ds:schemaRefs>
+</ds:datastoreItem>
+</file>
+
+<file path=customXml/itemProps3.xml><?xml version="1.0" encoding="utf-8"?>
 <ds:datastoreItem xmlns:ds="http://schemas.openxmlformats.org/officeDocument/2006/customXml" ds:itemID="{5F957A9B-0D92-459B-AC45-13365733178A}">
   <ds:schemaRefs>
     <ds:schemaRef ds:uri="http://schemas.microsoft.com/office/2006/metadata/properties"/>
@@ -16407,7 +16436,7 @@
 </ds:datastoreItem>
 </file>
 
-<file path=customXml/itemProps6.xml><?xml version="1.0" encoding="utf-8"?>
+<file path=customXml/itemProps4.xml><?xml version="1.0" encoding="utf-8"?>
 <ds:datastoreItem xmlns:ds="http://schemas.openxmlformats.org/officeDocument/2006/customXml" ds:itemID="{B49A5441-9F8E-4A71-A095-26AD66033B56}">
   <ds:schemaRefs>
     <ds:schemaRef ds:uri="http://schemas.openxmlformats.org/officeDocument/2006/bibliography"/>
@@ -16415,10 +16444,26 @@
 </ds:datastoreItem>
 </file>
 
-<file path=customXml/itemProps7.xml><?xml version="1.0" encoding="utf-8"?>
+<file path=customXml/itemProps5.xml><?xml version="1.0" encoding="utf-8"?>
+<ds:datastoreItem xmlns:ds="http://schemas.openxmlformats.org/officeDocument/2006/customXml" ds:itemID="{406AA43E-D8BB-4076-923F-6FC525F7C58D}">
+  <ds:schemaRefs>
+    <ds:schemaRef ds:uri="http://schemas.openxmlformats.org/officeDocument/2006/bibliography"/>
+  </ds:schemaRefs>
+</ds:datastoreItem>
+</file>
+
+<file path=customXml/itemProps6.xml><?xml version="1.0" encoding="utf-8"?>
 <ds:datastoreItem xmlns:ds="http://schemas.openxmlformats.org/officeDocument/2006/customXml" ds:itemID="{2287EA74-21CA-4257-A416-36E12203EE57}">
   <ds:schemaRefs>
     <ds:schemaRef ds:uri="http://schemas.openxmlformats.org/officeDocument/2006/bibliography"/>
   </ds:schemaRefs>
 </ds:datastoreItem>
+</file>
+
+<file path=customXml/itemProps7.xml><?xml version="1.0" encoding="utf-8"?>
+<ds:datastoreItem xmlns:ds="http://schemas.openxmlformats.org/officeDocument/2006/customXml" ds:itemID="{80BAD927-2F5B-4126-BC95-42E937ADF65C}">
+  <ds:schemaRefs>
+    <ds:schemaRef ds:uri="http://schemas.openxmlformats.org/officeDocument/2006/bibliography"/>
+  </ds:schemaRefs>
+</ds:datastoreItem>
 </file>
</xml_diff>